<commit_message>
updates to part files
</commit_message>
<xml_diff>
--- a/DARS/DEVELOPMENT/PART 1 -- FEDERAL ACQUISITION REGULATIONS SYSTEM.docx
+++ b/DARS/DEVELOPMENT/PART 1 -- FEDERAL ACQUISITION REGULATIONS SYSTEM.docx
@@ -847,7 +847,15 @@
         <w:ind w:left="460" w:right="535"/>
       </w:pPr>
       <w:r>
-        <w:t>The DARS applies to all acquisitions processed or managed by DISA, except where expressly excluded. Policies/procedures of non-DISA mission partners are acceptable as long as they comply with applicable laws and regulations. For example: Requirements office generated documents (acquisition plans, justifications and approvals, etc.) need not be in the DISA format, contain DISA supplemental information, etc.</w:t>
+        <w:t xml:space="preserve">The DARS applies to all acquisitions processed or managed by DISA, except where expressly excluded. Policies/procedures of non-DISA mission partners are acceptable as long as they comply with applicable laws and regulations. For example: Requirements office generated documents (acquisition plans, </w:t>
+      </w:r>
+      <w:proofErr w:type="gramStart"/>
+      <w:r>
+        <w:t>justifications</w:t>
+      </w:r>
+      <w:proofErr w:type="gramEnd"/>
+      <w:r>
+        <w:t xml:space="preserve"> and approvals, etc.) need not be in the DISA format, contain DISA supplemental information, etc.</w:t>
       </w:r>
     </w:p>
     <w:p>
@@ -971,7 +979,24 @@
           <w:sz w:val="24"/>
           <w:szCs w:val="24"/>
         </w:rPr>
-        <w:t xml:space="preserve">(1)(i)  </w:t>
+        <w:t>(1)(</w:t>
+      </w:r>
+      <w:proofErr w:type="spellStart"/>
+      <w:r>
+        <w:rPr>
+          <w:sz w:val="24"/>
+          <w:szCs w:val="24"/>
+        </w:rPr>
+        <w:t>i</w:t>
+      </w:r>
+      <w:proofErr w:type="spellEnd"/>
+      <w:proofErr w:type="gramStart"/>
+      <w:r>
+        <w:rPr>
+          <w:sz w:val="24"/>
+          <w:szCs w:val="24"/>
+        </w:rPr>
+        <w:t xml:space="preserve">)  </w:t>
       </w:r>
       <w:r>
         <w:rPr>
@@ -979,7 +1004,16 @@
           <w:sz w:val="24"/>
           <w:szCs w:val="24"/>
         </w:rPr>
-        <w:t>Competitive a</w:t>
+        <w:t>Competitive</w:t>
+      </w:r>
+      <w:proofErr w:type="gramEnd"/>
+      <w:r>
+        <w:rPr>
+          <w:i/>
+          <w:sz w:val="24"/>
+          <w:szCs w:val="24"/>
+        </w:rPr>
+        <w:t xml:space="preserve"> a</w:t>
       </w:r>
       <w:r>
         <w:rPr>
@@ -1053,7 +1087,23 @@
           <w:sz w:val="24"/>
           <w:szCs w:val="24"/>
         </w:rPr>
-        <w:t xml:space="preserve">as required by DFARS 201.170(a)(1)(i), </w:t>
+        <w:t>as required by DFARS 201.170(a)(1)(</w:t>
+      </w:r>
+      <w:proofErr w:type="spellStart"/>
+      <w:r>
+        <w:rPr>
+          <w:sz w:val="24"/>
+          <w:szCs w:val="24"/>
+        </w:rPr>
+        <w:t>i</w:t>
+      </w:r>
+      <w:proofErr w:type="spellEnd"/>
+      <w:r>
+        <w:rPr>
+          <w:sz w:val="24"/>
+          <w:szCs w:val="24"/>
+        </w:rPr>
+        <w:t xml:space="preserve">), </w:t>
       </w:r>
       <w:r>
         <w:rPr>
@@ -1177,7 +1227,32 @@
           <w:sz w:val="24"/>
           <w:szCs w:val="24"/>
         </w:rPr>
-        <w:t>for additional information on the OSD/DPC (Defense Pricing and Contracting) Peer Review program. Peer reviews and team members will be appointed by DPC. All peer review documentation prepared for DPC-level reviews shall be coordinated with the cognizant Head of the Contracting Office (HCO) and Chief of the Contracting Office (CoCO), and forwarded to PL22 for transmission to DPC.</w:t>
+        <w:t>for additional information on the OSD/DPC (Defense Pricing and Contracting) Peer Review program. Peer reviews and team members will be appointed by DPC. All peer review documentation prepared for DPC-level reviews shall be coordinated with the cognizant Head of the Contracting Office (HCO) and Chief of the Contracting Office (</w:t>
+      </w:r>
+      <w:proofErr w:type="spellStart"/>
+      <w:r>
+        <w:rPr>
+          <w:sz w:val="24"/>
+          <w:szCs w:val="24"/>
+        </w:rPr>
+        <w:t>CoCO</w:t>
+      </w:r>
+      <w:proofErr w:type="spellEnd"/>
+      <w:proofErr w:type="gramStart"/>
+      <w:r>
+        <w:rPr>
+          <w:sz w:val="24"/>
+          <w:szCs w:val="24"/>
+        </w:rPr>
+        <w:t>), and</w:t>
+      </w:r>
+      <w:proofErr w:type="gramEnd"/>
+      <w:r>
+        <w:rPr>
+          <w:sz w:val="24"/>
+          <w:szCs w:val="24"/>
+        </w:rPr>
+        <w:t xml:space="preserve"> forwarded to PL22 for transmission to DPC.</w:t>
       </w:r>
     </w:p>
     <w:p>
@@ -1250,7 +1325,6 @@
           <w:w w:val="99"/>
           <w:szCs w:val="24"/>
         </w:rPr>
-        <w:lastRenderedPageBreak/>
         <w:t>(b)</w:t>
       </w:r>
       <w:r>
@@ -1276,7 +1350,22 @@
         <w:rPr>
           <w:sz w:val="24"/>
         </w:rPr>
-        <w:t>(i)</w:t>
+        <w:lastRenderedPageBreak/>
+        <w:t>(</w:t>
+      </w:r>
+      <w:proofErr w:type="spellStart"/>
+      <w:r>
+        <w:rPr>
+          <w:sz w:val="24"/>
+        </w:rPr>
+        <w:t>i</w:t>
+      </w:r>
+      <w:proofErr w:type="spellEnd"/>
+      <w:r>
+        <w:rPr>
+          <w:sz w:val="24"/>
+        </w:rPr>
+        <w:t>)</w:t>
       </w:r>
       <w:r>
         <w:rPr>
@@ -1422,12 +1511,37 @@
         </w:rPr>
         <w:t xml:space="preserve">Acquisitions valued below $500 million.  </w:t>
       </w:r>
-      <w:r>
-        <w:rPr>
-          <w:sz w:val="24"/>
-          <w:szCs w:val="24"/>
-        </w:rPr>
-        <w:t>CoCOs are encouraged to request inter-DITCO and intra-DITCO pre-solicitation peer reviews below $500M.  Inter-DITCO peer reviews will be managed by PL2.  Intra-DITCO peer reviews will be managed by the respective CoCO and results will be provided to PL2 (for tracking the conduct of the review and trends).</w:t>
+      <w:proofErr w:type="spellStart"/>
+      <w:r>
+        <w:rPr>
+          <w:sz w:val="24"/>
+          <w:szCs w:val="24"/>
+        </w:rPr>
+        <w:t>CoCOs</w:t>
+      </w:r>
+      <w:proofErr w:type="spellEnd"/>
+      <w:r>
+        <w:rPr>
+          <w:sz w:val="24"/>
+          <w:szCs w:val="24"/>
+        </w:rPr>
+        <w:t xml:space="preserve"> are encouraged to request inter-DITCO and intra-DITCO pre-solicitation peer reviews below $500M.  Inter-DITCO peer reviews will be managed by PL2.  Intra-DITCO peer reviews will be managed by the respective </w:t>
+      </w:r>
+      <w:proofErr w:type="spellStart"/>
+      <w:r>
+        <w:rPr>
+          <w:sz w:val="24"/>
+          <w:szCs w:val="24"/>
+        </w:rPr>
+        <w:t>CoCO</w:t>
+      </w:r>
+      <w:proofErr w:type="spellEnd"/>
+      <w:r>
+        <w:rPr>
+          <w:sz w:val="24"/>
+          <w:szCs w:val="24"/>
+        </w:rPr>
+        <w:t xml:space="preserve"> and results will be provided to PL2 (for tracking the conduct of the review and trends).</w:t>
       </w:r>
     </w:p>
     <w:p>
@@ -1435,16 +1549,35 @@
         <w:pStyle w:val="List1"/>
       </w:pPr>
       <w:r>
-        <w:t xml:space="preserve">(S-90)  </w:t>
+        <w:t>(S-90</w:t>
+      </w:r>
+      <w:proofErr w:type="gramStart"/>
+      <w:r>
+        <w:t xml:space="preserve">)  </w:t>
       </w:r>
       <w:r>
         <w:rPr>
           <w:i/>
         </w:rPr>
-        <w:t>Peer Review Timelines/Procurement Action Lead Times (PALTs)</w:t>
-      </w:r>
-      <w:r>
-        <w:t>. During the development of an acquisition plan and/or acquisition strategy, contracting officers (KOs) shall take into account the requirement for scheduling and conducting a Peer Review in accordance with this section. DISA level peer reviews will be accomplished in four (4) business days.  The time required for each DISA Peer Review is reflected in the approved PALT times for each contract vehicle and evaluation type (https://</w:t>
+        <w:t>Peer</w:t>
+      </w:r>
+      <w:proofErr w:type="gramEnd"/>
+      <w:r>
+        <w:rPr>
+          <w:i/>
+        </w:rPr>
+        <w:t xml:space="preserve"> Review Timelines/Procurement Action Lead Times (PALTs)</w:t>
+      </w:r>
+      <w:r>
+        <w:t xml:space="preserve">. During the development of an acquisition plan and/or acquisition strategy, contracting officers (KOs) shall </w:t>
+      </w:r>
+      <w:proofErr w:type="gramStart"/>
+      <w:r>
+        <w:t>take into account</w:t>
+      </w:r>
+      <w:proofErr w:type="gramEnd"/>
+      <w:r>
+        <w:t xml:space="preserve"> the requirement for scheduling and conducting a Peer Review in accordance with this section. DISA level peer reviews will be accomplished in four (4) business days.  The time required for each DISA Peer Review is reflected in the approved PALT times for each contract vehicle and evaluation type (https://</w:t>
       </w:r>
       <w:hyperlink r:id="rId13">
         <w:r>
@@ -1460,13 +1593,24 @@
         <w:pStyle w:val="List1"/>
       </w:pPr>
       <w:r>
-        <w:t xml:space="preserve">(S-91)  </w:t>
+        <w:t>(S-91</w:t>
+      </w:r>
+      <w:proofErr w:type="gramStart"/>
+      <w:r>
+        <w:t xml:space="preserve">)  </w:t>
       </w:r>
       <w:r>
         <w:rPr>
           <w:i/>
         </w:rPr>
-        <w:t xml:space="preserve">Objective. </w:t>
+        <w:t>Objective</w:t>
+      </w:r>
+      <w:proofErr w:type="gramEnd"/>
+      <w:r>
+        <w:rPr>
+          <w:i/>
+        </w:rPr>
+        <w:t xml:space="preserve">. </w:t>
       </w:r>
       <w:r>
         <w:t xml:space="preserve">The objective of the DISA </w:t>
@@ -1481,7 +1625,15 @@
         <w:t xml:space="preserve"> Program</w:t>
       </w:r>
       <w:r>
-        <w:t xml:space="preserve"> is to (1) ensure that contracting officer across the Procurement Services Directorate (PSD) are implementing law, policy and regulations in a consistent and accurate manner; (2) improve the quality of acquisition and contracting processes across DISA; and (3) share best practices and lessons learned.  The findings and recommendations of the peer reviews/independent management reviews are advisory in nature, providing supplemental information to the contracting officer regarding acquisition strategy, contract structure, format, content and compliance.  DISA </w:t>
+        <w:t xml:space="preserve"> is to (1) ensure that contracting officer across the Procurement Services Directorate (PSD) are implementing law, policy and regulations in a consistent and accurate manner; (2) improve the quality of acquisition and contracting processes across DISA; and (3) share best practices and lessons learned.  The findings and recommendations of the peer reviews/independent management reviews are advisory in nature, providing supplemental information to the contracting officer regarding acquisition strategy, contract structure, format, </w:t>
+      </w:r>
+      <w:proofErr w:type="gramStart"/>
+      <w:r>
+        <w:t>content</w:t>
+      </w:r>
+      <w:proofErr w:type="gramEnd"/>
+      <w:r>
+        <w:t xml:space="preserve"> and compliance.  DISA </w:t>
       </w:r>
       <w:r>
         <w:t>Contracting Peer Review</w:t>
@@ -1627,8 +1779,9 @@
           <w:sz w:val="24"/>
           <w:szCs w:val="24"/>
         </w:rPr>
-        <w:t>(i)</w:t>
-      </w:r>
+        <w:t>(</w:t>
+      </w:r>
+      <w:proofErr w:type="spellStart"/>
       <w:r>
         <w:rPr>
           <w:spacing w:val="-3"/>
@@ -1636,13 +1789,46 @@
           <w:sz w:val="24"/>
           <w:szCs w:val="24"/>
         </w:rPr>
+        <w:t>i</w:t>
+      </w:r>
+      <w:proofErr w:type="spellEnd"/>
+      <w:r>
+        <w:rPr>
+          <w:spacing w:val="-3"/>
+          <w:w w:val="99"/>
+          <w:sz w:val="24"/>
+          <w:szCs w:val="24"/>
+        </w:rPr>
+        <w:t>)</w:t>
+      </w:r>
+      <w:r>
+        <w:rPr>
+          <w:spacing w:val="-3"/>
+          <w:w w:val="99"/>
+          <w:sz w:val="24"/>
+          <w:szCs w:val="24"/>
+        </w:rPr>
         <w:tab/>
       </w:r>
       <w:r>
         <w:rPr>
           <w:sz w:val="24"/>
         </w:rPr>
-        <w:t>Mid-point of the initial (base) performance period if in excess of three years;</w:t>
+        <w:t xml:space="preserve">Mid-point of the initial (base) performance period if </w:t>
+      </w:r>
+      <w:proofErr w:type="gramStart"/>
+      <w:r>
+        <w:rPr>
+          <w:sz w:val="24"/>
+        </w:rPr>
+        <w:t>in excess of</w:t>
+      </w:r>
+      <w:proofErr w:type="gramEnd"/>
+      <w:r>
+        <w:rPr>
+          <w:sz w:val="24"/>
+        </w:rPr>
+        <w:t xml:space="preserve"> three years;</w:t>
       </w:r>
       <w:r>
         <w:rPr>
@@ -1794,11 +1980,7 @@
         <w:t xml:space="preserve">Waivers. </w:t>
       </w:r>
       <w:r>
-        <w:t xml:space="preserve">If critical mission performance circumstances necessitate the request of a waiver, a </w:t>
-      </w:r>
-      <w:r>
-        <w:lastRenderedPageBreak/>
-        <w:t>“Request for Peer Review</w:t>
+        <w:t>If critical mission performance circumstances necessitate the request of a waiver, a “Request for Peer Review</w:t>
       </w:r>
       <w:r>
         <w:rPr>
@@ -1819,7 +2001,15 @@
       </w:hyperlink>
       <w:hyperlink w:history="1"/>
       <w:r>
-        <w:t>) memorandum shall be prepared by the cognizant contracting officer, coordinated through the CoCO and HCO, and submitted to the PL22 Peer Review</w:t>
+        <w:t xml:space="preserve">) memorandum shall be prepared by the cognizant contracting officer, coordinated through the </w:t>
+      </w:r>
+      <w:proofErr w:type="spellStart"/>
+      <w:r>
+        <w:t>CoCO</w:t>
+      </w:r>
+      <w:proofErr w:type="spellEnd"/>
+      <w:r>
+        <w:t xml:space="preserve"> and HCO, and submitted to the PL22 Peer Review</w:t>
       </w:r>
       <w:r>
         <w:rPr>
@@ -1864,7 +2054,11 @@
         <w:t xml:space="preserve"> will coordinate with the PL22 Branch Chief and the appropriate waiver approval authority.</w:t>
       </w:r>
       <w:r>
-        <w:t xml:space="preserve">  Waivers shall be in the same format as the Request for Peer Review</w:t>
+        <w:t xml:space="preserve">  Waivers shall be in the same format as the Request for Peer </w:t>
+      </w:r>
+      <w:r>
+        <w:lastRenderedPageBreak/>
+        <w:t>Review</w:t>
       </w:r>
       <w:r>
         <w:rPr>
@@ -1888,10 +2082,21 @@
         <w:rPr>
           <w:color w:val="000000"/>
         </w:rPr>
-        <w:t>/independent management review</w:t>
-      </w:r>
-      <w:r>
-        <w:t xml:space="preserve">, and may only be approved by the HCA for competitive procurements. For </w:t>
+        <w:t xml:space="preserve">/independent management </w:t>
+      </w:r>
+      <w:proofErr w:type="gramStart"/>
+      <w:r>
+        <w:rPr>
+          <w:color w:val="000000"/>
+        </w:rPr>
+        <w:t>review</w:t>
+      </w:r>
+      <w:r>
+        <w:t>, and</w:t>
+      </w:r>
+      <w:proofErr w:type="gramEnd"/>
+      <w:r>
+        <w:t xml:space="preserve"> may only be approved by the HCA for competitive procurements. For </w:t>
       </w:r>
       <w:r>
         <w:rPr>
@@ -2027,8 +2232,13 @@
         </w:rPr>
         <w:t xml:space="preserve"> </w:t>
       </w:r>
-      <w:r>
-        <w:t>Deskbooks, Guides, and Templates.</w:t>
+      <w:proofErr w:type="spellStart"/>
+      <w:r>
+        <w:t>Deskbooks</w:t>
+      </w:r>
+      <w:proofErr w:type="spellEnd"/>
+      <w:r>
+        <w:t>, Guides, and Templates.</w:t>
       </w:r>
     </w:p>
     <w:p>
@@ -2115,8 +2325,13 @@
       <w:bookmarkStart w:id="30" w:name="_Toc41467942"/>
       <w:bookmarkEnd w:id="28"/>
       <w:bookmarkEnd w:id="29"/>
-      <w:r>
-        <w:t>201.303  Publication and</w:t>
+      <w:proofErr w:type="gramStart"/>
+      <w:r>
+        <w:t>201.303  Publication</w:t>
+      </w:r>
+      <w:proofErr w:type="gramEnd"/>
+      <w:r>
+        <w:t xml:space="preserve"> and</w:t>
       </w:r>
       <w:r>
         <w:rPr>
@@ -2140,11 +2355,31 @@
         <w:pStyle w:val="List1"/>
       </w:pPr>
       <w:r>
-        <w:t xml:space="preserve">(a)(ii) To the extent practical all DARS text (whether implemental or supplemental) will be numbered as if it were implemented in accordance with DFARS Subpart 201.303-Publication and Codification.  Supplemental numbering will only be used when the text cannot be integrated intelligibly with its FAR or DFARS counterpart. DARS supplements shall parallel the FAR and DFARS, with the </w:t>
-      </w:r>
-      <w:r>
-        <w:lastRenderedPageBreak/>
-        <w:t>exception that supplemental sections are numbered using 90 or (S-90).  Parts, subparts, sections, or subsections are supplemented by the addition of a number of 90 and up.  Lower divisions are supplemented by the addition of a number of (S-90) and up. DARS provisions or clauses use a four digit sequential number in the 9000 series, e.g., -9000, -9001, - 9002.</w:t>
+        <w:t xml:space="preserve">(a)(ii) To the extent practical all DARS text (whether implemental or supplemental) will be numbered as if it were implemented in accordance with DFARS Subpart 201.303-Publication and Codification.  Supplemental numbering will only be used when the text cannot be integrated intelligibly with its FAR or DFARS counterpart. DARS supplements shall parallel the FAR and DFARS, with the exception that supplemental sections are numbered using 90 or (S-90).  Parts, subparts, sections, or subsections are supplemented by the addition of </w:t>
+      </w:r>
+      <w:proofErr w:type="gramStart"/>
+      <w:r>
+        <w:t>a number of</w:t>
+      </w:r>
+      <w:proofErr w:type="gramEnd"/>
+      <w:r>
+        <w:t xml:space="preserve"> 90 and up.  Lower divisions are supplemented by the addition of </w:t>
+      </w:r>
+      <w:proofErr w:type="gramStart"/>
+      <w:r>
+        <w:t>a number of</w:t>
+      </w:r>
+      <w:proofErr w:type="gramEnd"/>
+      <w:r>
+        <w:t xml:space="preserve"> (S-90) and up. DARS provisions or clauses use a </w:t>
+      </w:r>
+      <w:proofErr w:type="gramStart"/>
+      <w:r>
+        <w:t>four digit</w:t>
+      </w:r>
+      <w:proofErr w:type="gramEnd"/>
+      <w:r>
+        <w:t xml:space="preserve"> sequential number in the 9000 series, e.g., -9000, -9001, - 9002.</w:t>
       </w:r>
     </w:p>
     <w:p>
@@ -2178,11 +2413,16 @@
         </w:rPr>
         <w:t xml:space="preserve"> </w:t>
       </w:r>
+      <w:proofErr w:type="spellStart"/>
       <w:r>
         <w:t>example</w:t>
       </w:r>
       <w:r>
-        <w:t>of the numbering system. Sample Table with DARS Numbering below</w:t>
+        <w:t>of</w:t>
+      </w:r>
+      <w:proofErr w:type="spellEnd"/>
+      <w:r>
+        <w:t xml:space="preserve"> the numbering system. Sample Table with DARS Numbering below</w:t>
       </w:r>
     </w:p>
     <w:p>
@@ -2240,6 +2480,7 @@
               <w:rPr>
                 <w:sz w:val="24"/>
               </w:rPr>
+              <w:lastRenderedPageBreak/>
               <w:t>FAR</w:t>
             </w:r>
           </w:p>
@@ -2791,7 +3032,21 @@
               <w:rPr>
                 <w:sz w:val="24"/>
               </w:rPr>
-              <w:t>219.501-19(a)(S-70)(S-90)</w:t>
+              <w:t>219.501-19(a)(S-</w:t>
+            </w:r>
+            <w:proofErr w:type="gramStart"/>
+            <w:r>
+              <w:rPr>
+                <w:sz w:val="24"/>
+              </w:rPr>
+              <w:t>70)(</w:t>
+            </w:r>
+            <w:proofErr w:type="gramEnd"/>
+            <w:r>
+              <w:rPr>
+                <w:sz w:val="24"/>
+              </w:rPr>
+              <w:t>S-90)</w:t>
             </w:r>
           </w:p>
         </w:tc>
@@ -2858,7 +3113,21 @@
               <w:rPr>
                 <w:sz w:val="24"/>
               </w:rPr>
-              <w:t>219.501-1(a)(1)(S-70)</w:t>
+              <w:t>219.501-1(a)(</w:t>
+            </w:r>
+            <w:proofErr w:type="gramStart"/>
+            <w:r>
+              <w:rPr>
+                <w:sz w:val="24"/>
+              </w:rPr>
+              <w:t>1)(</w:t>
+            </w:r>
+            <w:proofErr w:type="gramEnd"/>
+            <w:r>
+              <w:rPr>
+                <w:sz w:val="24"/>
+              </w:rPr>
+              <w:t>S-70)</w:t>
             </w:r>
           </w:p>
         </w:tc>
@@ -2879,7 +3148,21 @@
               <w:rPr>
                 <w:sz w:val="24"/>
               </w:rPr>
-              <w:t>219.501-1(a)(1)(S-70)(S-90)</w:t>
+              <w:t>219.501-1(a)(</w:t>
+            </w:r>
+            <w:proofErr w:type="gramStart"/>
+            <w:r>
+              <w:rPr>
+                <w:sz w:val="24"/>
+              </w:rPr>
+              <w:t>1)(</w:t>
+            </w:r>
+            <w:proofErr w:type="gramEnd"/>
+            <w:r>
+              <w:rPr>
+                <w:sz w:val="24"/>
+              </w:rPr>
+              <w:t>S-70)(S-90)</w:t>
             </w:r>
           </w:p>
         </w:tc>
@@ -2921,7 +3204,23 @@
         <w:pStyle w:val="List1"/>
       </w:pPr>
       <w:r>
-        <w:t xml:space="preserve">(S-90) DISA PL21 shall review all DISA acquisition-related procedures (both mandatory/non- mandatory) that impact the Agency prior to implementation.  The procedures are generally implemented as DISA Acquisition Templates, Samples, Guides, and Deskbooks and referenced in the appropriate part in the DARS.  Appendix A contains a listing of all current templates, samples, guides, and deskbooks.  DISA PL21 facilitates implementation of all DISA Acquisition Documents.  DISA procurement -- acquisition policy and guidance can be found at </w:t>
+        <w:t xml:space="preserve">(S-90) DISA PL21 shall review all DISA acquisition-related procedures (both mandatory/non- mandatory) that impact the Agency prior to implementation.  The procedures are generally implemented as DISA Acquisition Templates, Samples, Guides, and </w:t>
+      </w:r>
+      <w:proofErr w:type="spellStart"/>
+      <w:r>
+        <w:t>Deskbooks</w:t>
+      </w:r>
+      <w:proofErr w:type="spellEnd"/>
+      <w:r>
+        <w:t xml:space="preserve"> and referenced in the appropriate part in the DARS.  Appendix A contains a listing of all current templates, samples, guides, and </w:t>
+      </w:r>
+      <w:proofErr w:type="spellStart"/>
+      <w:r>
+        <w:t>deskbooks</w:t>
+      </w:r>
+      <w:proofErr w:type="spellEnd"/>
+      <w:r>
+        <w:t xml:space="preserve">.  DISA PL21 facilitates implementation of all DISA Acquisition Documents.  DISA procurement -- acquisition policy and guidance can be found at </w:t>
       </w:r>
       <w:hyperlink r:id="rId19">
         <w:r>
@@ -3007,7 +3306,6 @@
       <w:bookmarkEnd w:id="43"/>
       <w:bookmarkEnd w:id="44"/>
       <w:r>
-        <w:lastRenderedPageBreak/>
         <w:t>1.501-2 Opportunity for public comments</w:t>
       </w:r>
       <w:r>
@@ -3063,9 +3361,9 @@
       </w:r>
       <w:bookmarkStart w:id="49" w:name="201.602-2__Responsibilities."/>
       <w:bookmarkStart w:id="50" w:name="_bookmark18"/>
+      <w:bookmarkEnd w:id="48"/>
       <w:bookmarkEnd w:id="49"/>
       <w:bookmarkEnd w:id="50"/>
-      <w:bookmarkEnd w:id="48"/>
     </w:p>
     <w:p>
       <w:pPr>
@@ -3073,6 +3371,7 @@
       </w:pPr>
       <w:bookmarkStart w:id="51" w:name="_Toc41467949"/>
       <w:r>
+        <w:lastRenderedPageBreak/>
         <w:t>201.602-2</w:t>
       </w:r>
       <w:r>
@@ -3125,13 +3424,21 @@
         <w:pStyle w:val="List1"/>
       </w:pPr>
       <w:r>
-        <w:t xml:space="preserve">(S-91) </w:t>
+        <w:t>(S-91</w:t>
+      </w:r>
+      <w:proofErr w:type="gramStart"/>
+      <w:r>
+        <w:t xml:space="preserve">) </w:t>
       </w:r>
       <w:r>
         <w:t xml:space="preserve"> </w:t>
       </w:r>
       <w:r>
-        <w:t>The contracting o</w:t>
+        <w:t>The</w:t>
+      </w:r>
+      <w:proofErr w:type="gramEnd"/>
+      <w:r>
+        <w:t xml:space="preserve"> contracting o</w:t>
       </w:r>
       <w:r>
         <w:t xml:space="preserve">fficer </w:t>
@@ -3347,7 +3654,7 @@
         <w:pStyle w:val="Heading4"/>
         <w:rPr>
           <w:b w:val="0"/>
-          <w:bCs/>
+          <w:bCs w:val="0"/>
         </w:rPr>
       </w:pPr>
       <w:bookmarkStart w:id="52" w:name="1.602-3__Ratification_of_unauthorized_co"/>
@@ -3357,10 +3664,15 @@
       <w:bookmarkEnd w:id="52"/>
       <w:bookmarkEnd w:id="53"/>
       <w:r>
-        <w:rPr>
-          <w:bCs/>
-        </w:rPr>
-        <w:t>1.602-3  Ratification of unauthorized commitments.</w:t>
+        <w:t>1.602-</w:t>
+      </w:r>
+      <w:proofErr w:type="gramStart"/>
+      <w:r>
+        <w:t>3  Ratification</w:t>
+      </w:r>
+      <w:proofErr w:type="gramEnd"/>
+      <w:r>
+        <w:t xml:space="preserve"> of unauthorized commitments.</w:t>
       </w:r>
       <w:bookmarkEnd w:id="54"/>
       <w:bookmarkEnd w:id="55"/>
@@ -3404,16 +3716,28 @@
           <w:color w:val="000000"/>
           <w:szCs w:val="24"/>
         </w:rPr>
-        <w:t xml:space="preserve">(b)(2)  </w:t>
-      </w:r>
-      <w:r>
-        <w:t xml:space="preserve">The ratifying official for all DISA unauthorized commitments (UC) of any dollar value and non-DISA UCs valued at or above $1M is the SPE.  </w:t>
-      </w:r>
+        <w:t>(b)(2</w:t>
+      </w:r>
+      <w:proofErr w:type="gramStart"/>
       <w:r>
         <w:rPr>
           <w:color w:val="000000"/>
           <w:szCs w:val="24"/>
         </w:rPr>
+        <w:t xml:space="preserve">)  </w:t>
+      </w:r>
+      <w:r>
+        <w:t>The</w:t>
+      </w:r>
+      <w:proofErr w:type="gramEnd"/>
+      <w:r>
+        <w:t xml:space="preserve"> ratifying official for all DISA unauthorized commitments (UC) of any dollar value and non-DISA UCs valued at or above $1M is the SPE.  </w:t>
+      </w:r>
+      <w:r>
+        <w:rPr>
+          <w:color w:val="000000"/>
+          <w:szCs w:val="24"/>
+        </w:rPr>
         <w:t>The ratifying official for all non-DISA UCs valued below $1M is the HCA.  Coordination of the ratification request</w:t>
       </w:r>
       <w:r>
@@ -3424,57 +3748,65 @@
           <w:color w:val="000000"/>
           <w:szCs w:val="24"/>
         </w:rPr>
-        <w:t xml:space="preserve">shall flow from the individual that made the unauthorized commitment as follows: 1) Cognizant contracting officer to prepare the Determination and Findings portion of the Ratification Approval Form, 2) General Counsel for a </w:t>
+        <w:t xml:space="preserve">shall flow from the individual that made the unauthorized commitment as follows: 1) Cognizant contracting officer to prepare the Determination and Findings portion of the Ratification Approval Form, 2) General Counsel for a legal opinion, 3) DITCO HCO for review and concurrence and 4) PL22 for review and processing.  PL22 will log </w:t>
+      </w:r>
+      <w:r>
+        <w:rPr>
+          <w:szCs w:val="24"/>
+          <w:lang w:val="en"/>
+        </w:rPr>
+        <w:t xml:space="preserve">the complete package into the PL22 Ratification Log, </w:t>
       </w:r>
       <w:r>
         <w:rPr>
           <w:color w:val="000000"/>
           <w:szCs w:val="24"/>
         </w:rPr>
-        <w:lastRenderedPageBreak/>
-        <w:t xml:space="preserve">legal opinion, 3) DITCO HCO for review and concurrence and 4) PL22 for review and processing.  PL22 will log </w:t>
+        <w:t>assign a tracking number, review the package to provide</w:t>
       </w:r>
       <w:r>
         <w:rPr>
           <w:szCs w:val="24"/>
           <w:lang w:val="en"/>
         </w:rPr>
-        <w:t xml:space="preserve">the complete package into the PL22 Ratification Log, </w:t>
+        <w:t xml:space="preserve"> any findings or comments to the contracting officer,</w:t>
       </w:r>
       <w:r>
         <w:rPr>
           <w:color w:val="000000"/>
           <w:szCs w:val="24"/>
         </w:rPr>
-        <w:t>assign a tracking number, review the package to provide</w:t>
+        <w:t xml:space="preserve"> and coordinate </w:t>
       </w:r>
       <w:r>
         <w:rPr>
           <w:szCs w:val="24"/>
           <w:lang w:val="en"/>
         </w:rPr>
-        <w:t xml:space="preserve"> any findings or comments to the contracting officer,</w:t>
+        <w:t xml:space="preserve">the final package for submission to </w:t>
       </w:r>
       <w:r>
         <w:rPr>
           <w:color w:val="000000"/>
           <w:szCs w:val="24"/>
         </w:rPr>
-        <w:t xml:space="preserve"> and coordinate </w:t>
-      </w:r>
-      <w:r>
-        <w:rPr>
-          <w:szCs w:val="24"/>
-          <w:lang w:val="en"/>
-        </w:rPr>
-        <w:t xml:space="preserve">the final package for submission to </w:t>
-      </w:r>
+        <w:t xml:space="preserve">the ratifying official for approval. The </w:t>
+      </w:r>
+      <w:proofErr w:type="spellStart"/>
       <w:r>
         <w:rPr>
           <w:color w:val="000000"/>
           <w:szCs w:val="24"/>
         </w:rPr>
-        <w:t>the ratifying official for approval. The CoCO will notify the HCA when an UC has occurred, to include Center/Directorate/Division and D-Code, individual who committed the UC, dollar value, and the general facts of the UC. The HCA will notify the cognizant Center/Directorate SES(s).</w:t>
+        <w:t>CoCO</w:t>
+      </w:r>
+      <w:proofErr w:type="spellEnd"/>
+      <w:r>
+        <w:rPr>
+          <w:color w:val="000000"/>
+          <w:szCs w:val="24"/>
+        </w:rPr>
+        <w:t xml:space="preserve"> will notify the HCA when an UC has occurred, to include Center/Directorate/Division and D-Code, individual who committed the UC, dollar value, and the general facts of the UC. The HCA will notify the cognizant Center/Directorate SES(s).</w:t>
       </w:r>
     </w:p>
     <w:p>
@@ -3561,14 +3893,30 @@
           <w:color w:val="000000"/>
           <w:szCs w:val="24"/>
         </w:rPr>
-        <w:t xml:space="preserve">(S-91)  </w:t>
+        <w:t>(S-91</w:t>
+      </w:r>
+      <w:proofErr w:type="gramStart"/>
+      <w:r>
+        <w:rPr>
+          <w:color w:val="000000"/>
+          <w:szCs w:val="24"/>
+        </w:rPr>
+        <w:t xml:space="preserve">)  </w:t>
       </w:r>
       <w:r>
         <w:rPr>
           <w:szCs w:val="24"/>
           <w:lang w:val="en"/>
         </w:rPr>
-        <w:t>Timelines for Processing Ratification Packages:</w:t>
+        <w:t>Timelines</w:t>
+      </w:r>
+      <w:proofErr w:type="gramEnd"/>
+      <w:r>
+        <w:rPr>
+          <w:szCs w:val="24"/>
+          <w:lang w:val="en"/>
+        </w:rPr>
+        <w:t xml:space="preserve"> for Processing Ratification Packages:</w:t>
       </w:r>
     </w:p>
     <w:p>
@@ -3580,6 +3928,7 @@
           <w:color w:val="000000"/>
           <w:sz w:val="24"/>
         </w:rPr>
+        <w:lastRenderedPageBreak/>
         <w:t xml:space="preserve">(1)  Ratification packages will be submitted within 15 business days after notification to the contracting officer of the unauthorized commitment.  </w:t>
       </w:r>
     </w:p>
@@ -3592,7 +3941,39 @@
           <w:color w:val="000000"/>
           <w:sz w:val="24"/>
         </w:rPr>
-        <w:t>(2)  The contracting officer will complete the ratification determination and findings, coordinate with the CoCO and General Counsel and submit the ratification package to the HCO within 21 business days after the receipt of a complete package.</w:t>
+        <w:t xml:space="preserve">(2)  The contracting officer will complete the ratification determination and findings, coordinate with the </w:t>
+      </w:r>
+      <w:proofErr w:type="spellStart"/>
+      <w:r>
+        <w:rPr>
+          <w:color w:val="000000"/>
+          <w:sz w:val="24"/>
+        </w:rPr>
+        <w:t>CoCO</w:t>
+      </w:r>
+      <w:proofErr w:type="spellEnd"/>
+      <w:r>
+        <w:rPr>
+          <w:color w:val="000000"/>
+          <w:sz w:val="24"/>
+        </w:rPr>
+        <w:t xml:space="preserve"> and General </w:t>
+      </w:r>
+      <w:proofErr w:type="gramStart"/>
+      <w:r>
+        <w:rPr>
+          <w:color w:val="000000"/>
+          <w:sz w:val="24"/>
+        </w:rPr>
+        <w:t>Counsel</w:t>
+      </w:r>
+      <w:proofErr w:type="gramEnd"/>
+      <w:r>
+        <w:rPr>
+          <w:color w:val="000000"/>
+          <w:sz w:val="24"/>
+        </w:rPr>
+        <w:t xml:space="preserve"> and submit the ratification package to the HCO within 21 business days after the receipt of a complete package.</w:t>
       </w:r>
     </w:p>
     <w:p>
@@ -3754,7 +4135,23 @@
           <w:color w:val="000000"/>
           <w:szCs w:val="24"/>
         </w:rPr>
-        <w:t>(S-92)  The ratifying official reviews and approves or disapproves the ratification request.  Final approval of the ratification action resides with the appropriate ratifying official.</w:t>
+        <w:t>(S-92</w:t>
+      </w:r>
+      <w:proofErr w:type="gramStart"/>
+      <w:r>
+        <w:rPr>
+          <w:color w:val="000000"/>
+          <w:szCs w:val="24"/>
+        </w:rPr>
+        <w:t>)  The</w:t>
+      </w:r>
+      <w:proofErr w:type="gramEnd"/>
+      <w:r>
+        <w:rPr>
+          <w:color w:val="000000"/>
+          <w:szCs w:val="24"/>
+        </w:rPr>
+        <w:t xml:space="preserve"> ratifying official reviews and approves or disapproves the ratification request.  Final approval of the ratification action resides with the appropriate ratifying official.</w:t>
       </w:r>
     </w:p>
     <w:p>
@@ -3766,15 +4163,7 @@
           <w:color w:val="000000"/>
           <w:szCs w:val="24"/>
         </w:rPr>
-        <w:t xml:space="preserve">(S-93)  After submission of a ratification request, the individual responsible for the UC and an appropriate management official from the individual’s organization may be required to brief the ratifying official on the circumstances and corrective actions taken to prevent recurrence of UCs.  The ratifying official will determine if a briefing is required and the method of the briefing (i.e., in person, </w:t>
-      </w:r>
-      <w:r>
-        <w:rPr>
-          <w:color w:val="000000"/>
-          <w:szCs w:val="24"/>
-        </w:rPr>
-        <w:lastRenderedPageBreak/>
-        <w:t>by telephone, or by video-teleconference).</w:t>
+        <w:t>(S-93)  After submission of a ratification request, the individual responsible for the UC and an appropriate management official from the individual’s organization may be required to brief the ratifying official on the circumstances and corrective actions taken to prevent recurrence of UCs.  The ratifying official will determine if a briefing is required and the method of the briefing (i.e., in person, by telephone, or by video-teleconference).</w:t>
       </w:r>
     </w:p>
     <w:p>
@@ -3851,6 +4240,7 @@
           <w:sz w:val="24"/>
           <w:szCs w:val="24"/>
         </w:rPr>
+        <w:lastRenderedPageBreak/>
         <w:t xml:space="preserve">(5)  Date Received – The date on which the ratification request package was received in PL22. </w:t>
       </w:r>
     </w:p>
@@ -4026,7 +4416,15 @@
         <w:ind w:firstLine="460"/>
       </w:pPr>
       <w:r>
-        <w:t>Authority for selection, appointment, and terminate an appointment for contracting officers isdelegated to the DISA Head of the Contracting Activity (HCA).</w:t>
+        <w:t xml:space="preserve">Authority for selection, appointment, and terminate an appointment for contracting officers </w:t>
+      </w:r>
+      <w:proofErr w:type="spellStart"/>
+      <w:r>
+        <w:t>isdelegated</w:t>
+      </w:r>
+      <w:proofErr w:type="spellEnd"/>
+      <w:r>
+        <w:t xml:space="preserve"> to the DISA Head of the Contracting Activity (HCA).</w:t>
       </w:r>
     </w:p>
     <w:p>
@@ -4040,7 +4438,15 @@
         <w:pStyle w:val="List1"/>
       </w:pPr>
       <w:r>
-        <w:t>(S-90) The types of contracting officer appointments is described in Table 1-2:</w:t>
+        <w:t xml:space="preserve">(S-90) The types of contracting officer appointments </w:t>
+      </w:r>
+      <w:proofErr w:type="gramStart"/>
+      <w:r>
+        <w:t>is</w:t>
+      </w:r>
+      <w:proofErr w:type="gramEnd"/>
+      <w:r>
+        <w:t xml:space="preserve"> described in Table 1-2:</w:t>
       </w:r>
     </w:p>
     <w:p>
@@ -4389,6 +4795,7 @@
               <w:rPr>
                 <w:sz w:val="20"/>
               </w:rPr>
+              <w:lastRenderedPageBreak/>
               <w:t>Termination authority is limited to the amount of contract authority.</w:t>
             </w:r>
           </w:p>
@@ -4411,11 +4818,20 @@
                 <w:sz w:val="20"/>
               </w:rPr>
             </w:pPr>
+            <w:proofErr w:type="spellStart"/>
             <w:r>
               <w:rPr>
                 <w:sz w:val="20"/>
               </w:rPr>
-              <w:t>Networx/EIS</w:t>
+              <w:lastRenderedPageBreak/>
+              <w:t>Networx</w:t>
+            </w:r>
+            <w:proofErr w:type="spellEnd"/>
+            <w:r>
+              <w:rPr>
+                <w:sz w:val="20"/>
+              </w:rPr>
+              <w:t>/EIS</w:t>
             </w:r>
           </w:p>
         </w:tc>
@@ -4497,7 +4913,23 @@
                 <w:sz w:val="20"/>
                 <w:szCs w:val="20"/>
               </w:rPr>
-              <w:t xml:space="preserve"> Contract authority is limited to placing orders for pre-priced items under the Networx, EIS and various BPA's associated with the NS2020 Program for contract actions up to the Simplified Acquisition Threshold (SAT).  Termination authority is limited to the amount of contract authority.</w:t>
+              <w:t xml:space="preserve"> Contract authority is limited to placing orders for pre-priced items under the </w:t>
+            </w:r>
+            <w:proofErr w:type="spellStart"/>
+            <w:r>
+              <w:rPr>
+                <w:sz w:val="20"/>
+                <w:szCs w:val="20"/>
+              </w:rPr>
+              <w:t>Networx</w:t>
+            </w:r>
+            <w:proofErr w:type="spellEnd"/>
+            <w:r>
+              <w:rPr>
+                <w:sz w:val="20"/>
+                <w:szCs w:val="20"/>
+              </w:rPr>
+              <w:t>, EIS and various BPA's associated with the NS2020 Program for contract actions up to the Simplified Acquisition Threshold (SAT).  Termination authority is limited to the amount of contract authority.</w:t>
             </w:r>
           </w:p>
           <w:p>
@@ -4663,7 +5095,37 @@
               <w:rPr>
                 <w:sz w:val="20"/>
               </w:rPr>
-              <w:t>$xxx,xxx for any contract action; except, contract authority is $xxx,xxx for orders issued against existing Government contracts or contracts established under FAR Part 8 procedures. No authority to contract for telecommunications services that are usage based, including monthly recurring charges, or are subject to regulatory tariffs is included.</w:t>
+              <w:t>$</w:t>
+            </w:r>
+            <w:proofErr w:type="spellStart"/>
+            <w:proofErr w:type="gramStart"/>
+            <w:r>
+              <w:rPr>
+                <w:sz w:val="20"/>
+              </w:rPr>
+              <w:t>xxx,xxx</w:t>
+            </w:r>
+            <w:proofErr w:type="spellEnd"/>
+            <w:proofErr w:type="gramEnd"/>
+            <w:r>
+              <w:rPr>
+                <w:sz w:val="20"/>
+              </w:rPr>
+              <w:t xml:space="preserve"> for any contract action; except, contract authority is $</w:t>
+            </w:r>
+            <w:proofErr w:type="spellStart"/>
+            <w:r>
+              <w:rPr>
+                <w:sz w:val="20"/>
+              </w:rPr>
+              <w:t>xxx,xxx</w:t>
+            </w:r>
+            <w:proofErr w:type="spellEnd"/>
+            <w:r>
+              <w:rPr>
+                <w:sz w:val="20"/>
+              </w:rPr>
+              <w:t xml:space="preserve"> for orders issued against existing Government contracts or contracts established under FAR Part 8 procedures. No authority to contract for telecommunications services that are usage based, including monthly recurring charges, or are subject to regulatory tariffs is included.</w:t>
             </w:r>
           </w:p>
           <w:p>
@@ -4705,6 +5167,7 @@
               <w:rPr>
                 <w:sz w:val="20"/>
               </w:rPr>
+              <w:lastRenderedPageBreak/>
               <w:t>Limited</w:t>
             </w:r>
           </w:p>
@@ -4883,7 +5346,23 @@
               <w:rPr>
                 <w:sz w:val="20"/>
               </w:rPr>
-              <w:t>$xxx,xxx for any contract action. Termination authority is limited to the amount of contract</w:t>
+              <w:t>$</w:t>
+            </w:r>
+            <w:proofErr w:type="spellStart"/>
+            <w:proofErr w:type="gramStart"/>
+            <w:r>
+              <w:rPr>
+                <w:sz w:val="20"/>
+              </w:rPr>
+              <w:t>xxx,xxx</w:t>
+            </w:r>
+            <w:proofErr w:type="spellEnd"/>
+            <w:proofErr w:type="gramEnd"/>
+            <w:r>
+              <w:rPr>
+                <w:sz w:val="20"/>
+              </w:rPr>
+              <w:t xml:space="preserve"> for any contract action. Termination authority is limited to the amount of contract</w:t>
             </w:r>
             <w:r>
               <w:rPr>
@@ -5063,7 +5542,23 @@
               <w:rPr>
                 <w:sz w:val="20"/>
               </w:rPr>
-              <w:t>$xxx,xxx for any contract action. Termination authority is limited to the amount of contract</w:t>
+              <w:t>$</w:t>
+            </w:r>
+            <w:proofErr w:type="spellStart"/>
+            <w:proofErr w:type="gramStart"/>
+            <w:r>
+              <w:rPr>
+                <w:sz w:val="20"/>
+              </w:rPr>
+              <w:t>xxx,xxx</w:t>
+            </w:r>
+            <w:proofErr w:type="spellEnd"/>
+            <w:proofErr w:type="gramEnd"/>
+            <w:r>
+              <w:rPr>
+                <w:sz w:val="20"/>
+              </w:rPr>
+              <w:t xml:space="preserve"> for any contract action. Termination authority is limited to the amount of contract</w:t>
             </w:r>
             <w:r>
               <w:rPr>
@@ -5491,6 +5986,7 @@
               <w:rPr>
                 <w:sz w:val="24"/>
               </w:rPr>
+              <w:lastRenderedPageBreak/>
               <w:t>1. Contracting Officer Appointment Test</w:t>
             </w:r>
           </w:p>
@@ -5512,7 +6008,21 @@
               <w:rPr>
                 <w:sz w:val="24"/>
               </w:rPr>
-              <w:t>Almost all warrants, see Table 1-1 fornumber of questions and exceptions</w:t>
+              <w:t xml:space="preserve">Almost all warrants, see Table 1-1 </w:t>
+            </w:r>
+            <w:proofErr w:type="spellStart"/>
+            <w:r>
+              <w:rPr>
+                <w:sz w:val="24"/>
+              </w:rPr>
+              <w:t>fornumber</w:t>
+            </w:r>
+            <w:proofErr w:type="spellEnd"/>
+            <w:r>
+              <w:rPr>
+                <w:sz w:val="24"/>
+              </w:rPr>
+              <w:t xml:space="preserve"> of questions and exceptions</w:t>
             </w:r>
           </w:p>
         </w:tc>
@@ -5705,7 +6215,15 @@
         <w:t>termination of appointment for DISA ordering officers with a purchase card threshold in excess of the micro-purchase threshold is</w:t>
       </w:r>
       <w:r>
-        <w:t xml:space="preserve"> the responsible HCO whose CoCOs provide contracting support to a DISA mission</w:t>
+        <w:t xml:space="preserve"> the responsible HCO whose </w:t>
+      </w:r>
+      <w:proofErr w:type="spellStart"/>
+      <w:r>
+        <w:t>CoCOs</w:t>
+      </w:r>
+      <w:proofErr w:type="spellEnd"/>
+      <w:r>
+        <w:t xml:space="preserve"> provide contracting support to a DISA mission</w:t>
       </w:r>
       <w:r>
         <w:rPr>
@@ -5752,12 +6270,14 @@
         </w:rPr>
         <w:t xml:space="preserve"> </w:t>
       </w:r>
+      <w:proofErr w:type="gramStart"/>
       <w:r>
         <w:rPr>
           <w:sz w:val="24"/>
         </w:rPr>
         <w:t>personnel;</w:t>
       </w:r>
+      <w:proofErr w:type="gramEnd"/>
     </w:p>
     <w:p>
       <w:pPr>
@@ -5798,8 +6318,16 @@
         <w:rPr>
           <w:sz w:val="24"/>
         </w:rPr>
-        <w:t>specified in the contract. Open market purchases are limited to micro-purchases in accordance with FAR 13.201;</w:t>
-      </w:r>
+        <w:t xml:space="preserve">specified in the contract. Open market purchases are limited to micro-purchases in accordance with FAR </w:t>
+      </w:r>
+      <w:proofErr w:type="gramStart"/>
+      <w:r>
+        <w:rPr>
+          <w:sz w:val="24"/>
+        </w:rPr>
+        <w:t>13.201;</w:t>
+      </w:r>
+      <w:proofErr w:type="gramEnd"/>
     </w:p>
     <w:p>
       <w:pPr>
@@ -5836,12 +6364,14 @@
         </w:rPr>
         <w:t xml:space="preserve"> </w:t>
       </w:r>
+      <w:proofErr w:type="gramStart"/>
       <w:r>
         <w:rPr>
           <w:sz w:val="24"/>
         </w:rPr>
         <w:t>delegated;</w:t>
       </w:r>
+      <w:proofErr w:type="gramEnd"/>
     </w:p>
     <w:p>
       <w:pPr>
@@ -5940,8 +6470,18 @@
             <w:sz w:val="24"/>
             <w:u w:val="single" w:color="0000FF"/>
           </w:rPr>
-          <w:t>DISA Commercial Purchase Card Program Deskbook</w:t>
+          <w:t xml:space="preserve">DISA Commercial Purchase Card Program </w:t>
         </w:r>
+        <w:proofErr w:type="spellStart"/>
+        <w:r>
+          <w:rPr>
+            <w:color w:val="0000FF"/>
+            <w:sz w:val="24"/>
+            <w:u w:val="single" w:color="0000FF"/>
+          </w:rPr>
+          <w:t>Deskbook</w:t>
+        </w:r>
+        <w:proofErr w:type="spellEnd"/>
       </w:hyperlink>
       <w:r>
         <w:rPr>
@@ -6018,12 +6558,14 @@
         </w:rPr>
         <w:t xml:space="preserve"> </w:t>
       </w:r>
+      <w:proofErr w:type="gramStart"/>
       <w:r>
         <w:rPr>
           <w:sz w:val="24"/>
         </w:rPr>
         <w:t>orders;</w:t>
       </w:r>
+      <w:proofErr w:type="gramEnd"/>
     </w:p>
     <w:p>
       <w:pPr>
@@ -6060,12 +6602,14 @@
         </w:rPr>
         <w:t xml:space="preserve"> </w:t>
       </w:r>
+      <w:proofErr w:type="gramStart"/>
       <w:r>
         <w:rPr>
           <w:sz w:val="24"/>
         </w:rPr>
         <w:t>3.104;</w:t>
       </w:r>
+      <w:proofErr w:type="gramEnd"/>
     </w:p>
     <w:p>
       <w:pPr>
@@ -6219,8 +6763,16 @@
         <w:rPr>
           <w:sz w:val="24"/>
         </w:rPr>
-        <w:t>(A/OPC);</w:t>
-      </w:r>
+        <w:t>(A/OPC</w:t>
+      </w:r>
+      <w:proofErr w:type="gramStart"/>
+      <w:r>
+        <w:rPr>
+          <w:sz w:val="24"/>
+        </w:rPr>
+        <w:t>);</w:t>
+      </w:r>
+      <w:proofErr w:type="gramEnd"/>
     </w:p>
     <w:p>
       <w:pPr>
@@ -6233,6 +6785,7 @@
           <w:sz w:val="24"/>
           <w:szCs w:val="24"/>
         </w:rPr>
+        <w:lastRenderedPageBreak/>
         <w:t>(2)</w:t>
       </w:r>
       <w:r>
@@ -6466,8 +7019,9 @@
           <w:sz w:val="24"/>
           <w:szCs w:val="24"/>
         </w:rPr>
-        <w:t>(i)</w:t>
-      </w:r>
+        <w:t>(</w:t>
+      </w:r>
+      <w:proofErr w:type="spellStart"/>
       <w:r>
         <w:rPr>
           <w:spacing w:val="-5"/>
@@ -6475,6 +7029,25 @@
           <w:sz w:val="24"/>
           <w:szCs w:val="24"/>
         </w:rPr>
+        <w:t>i</w:t>
+      </w:r>
+      <w:proofErr w:type="spellEnd"/>
+      <w:r>
+        <w:rPr>
+          <w:spacing w:val="-5"/>
+          <w:w w:val="99"/>
+          <w:sz w:val="24"/>
+          <w:szCs w:val="24"/>
+        </w:rPr>
+        <w:t>)</w:t>
+      </w:r>
+      <w:r>
+        <w:rPr>
+          <w:spacing w:val="-5"/>
+          <w:w w:val="99"/>
+          <w:sz w:val="24"/>
+          <w:szCs w:val="24"/>
+        </w:rPr>
         <w:tab/>
       </w:r>
       <w:r>
@@ -6496,13 +7069,23 @@
         </w:rPr>
         <w:t xml:space="preserve">officer appointments </w:t>
       </w:r>
+      <w:proofErr w:type="gramStart"/>
       <w:r>
         <w:rPr>
           <w:sz w:val="24"/>
           <w:szCs w:val="24"/>
           <w:lang w:val="en"/>
         </w:rPr>
-        <w:t>in excess of the micro-purchase threshold</w:t>
+        <w:t>in excess of</w:t>
+      </w:r>
+      <w:proofErr w:type="gramEnd"/>
+      <w:r>
+        <w:rPr>
+          <w:sz w:val="24"/>
+          <w:szCs w:val="24"/>
+          <w:lang w:val="en"/>
+        </w:rPr>
+        <w:t xml:space="preserve"> the micro-purchase threshold</w:t>
       </w:r>
       <w:r>
         <w:rPr>
@@ -6630,13 +7213,34 @@
         <w:rPr>
           <w:sz w:val="24"/>
         </w:rPr>
-        <w:t xml:space="preserve">(i)  </w:t>
-      </w:r>
-      <w:r>
-        <w:rPr>
-          <w:sz w:val="24"/>
-        </w:rPr>
-        <w:t>Review ordering officer applications and training certificates and make a recommendation to the appointing authority regarding the ordering officer appointment authority if ordering officer thresholds exceed the micro-purchase threshold.</w:t>
+        <w:t>(</w:t>
+      </w:r>
+      <w:proofErr w:type="spellStart"/>
+      <w:r>
+        <w:rPr>
+          <w:sz w:val="24"/>
+        </w:rPr>
+        <w:t>i</w:t>
+      </w:r>
+      <w:proofErr w:type="spellEnd"/>
+      <w:r>
+        <w:rPr>
+          <w:sz w:val="24"/>
+        </w:rPr>
+        <w:t xml:space="preserve">)  </w:t>
+      </w:r>
+      <w:r>
+        <w:rPr>
+          <w:sz w:val="24"/>
+        </w:rPr>
+        <w:t>Review ordering officer applications and training certificates and make a recommendation to the appointing authority regarding the ordering officer appointment authority if ordering officer thresholds exceed the micro-purchase threshold</w:t>
+      </w:r>
+      <w:proofErr w:type="gramStart"/>
+      <w:r>
+        <w:rPr>
+          <w:sz w:val="24"/>
+        </w:rPr>
+        <w:t>.</w:t>
       </w:r>
       <w:r>
         <w:rPr>
@@ -6645,6 +7249,7 @@
         </w:rPr>
         <w:t>;</w:t>
       </w:r>
+      <w:proofErr w:type="gramEnd"/>
     </w:p>
     <w:p>
       <w:pPr>
@@ -6659,8 +7264,18 @@
           <w:szCs w:val="24"/>
           <w:lang w:val="en"/>
         </w:rPr>
-        <w:t>(ii)  Designate all DISA micro-purchase GPC cardholders as ordering officers for placing micro-purchase threshold (MPT) orders against GSA schedules and other government contract vehicles;</w:t>
-      </w:r>
+        <w:t xml:space="preserve">(ii)  Designate all DISA micro-purchase GPC cardholders as ordering officers for placing micro-purchase threshold (MPT) orders against GSA schedules and other government contract </w:t>
+      </w:r>
+      <w:proofErr w:type="gramStart"/>
+      <w:r>
+        <w:rPr>
+          <w:sz w:val="24"/>
+          <w:szCs w:val="24"/>
+          <w:lang w:val="en"/>
+        </w:rPr>
+        <w:t>vehicles;</w:t>
+      </w:r>
+      <w:proofErr w:type="gramEnd"/>
     </w:p>
     <w:p>
       <w:pPr>
@@ -6776,6 +7391,7 @@
         <w:t xml:space="preserve"> </w:t>
       </w:r>
       <w:hyperlink r:id="rId28">
+        <w:proofErr w:type="spellStart"/>
         <w:r>
           <w:rPr>
             <w:color w:val="0000FF"/>
@@ -6790,7 +7406,15 @@
             <w:color w:val="0000FF"/>
             <w:u w:val="single" w:color="0000FF"/>
           </w:rPr>
-          <w:t>Meade DITCO Mailbox COR</w:t>
+          <w:t>Meade</w:t>
+        </w:r>
+        <w:proofErr w:type="spellEnd"/>
+        <w:r>
+          <w:rPr>
+            <w:color w:val="0000FF"/>
+            <w:u w:val="single" w:color="0000FF"/>
+          </w:rPr>
+          <w:t xml:space="preserve"> DITCO Mailbox COR</w:t>
         </w:r>
       </w:hyperlink>
       <w:r>
@@ -6832,7 +7456,23 @@
           <w:sz w:val="24"/>
           <w:szCs w:val="24"/>
         </w:rPr>
-        <w:t>DISA Requirements Office shall use the  Joint Appointment Module (JAM), within PIEE, for COR</w:t>
+        <w:t xml:space="preserve">DISA Requirements Office shall use </w:t>
+      </w:r>
+      <w:proofErr w:type="gramStart"/>
+      <w:r>
+        <w:rPr>
+          <w:sz w:val="24"/>
+          <w:szCs w:val="24"/>
+        </w:rPr>
+        <w:t>the  Joint</w:t>
+      </w:r>
+      <w:proofErr w:type="gramEnd"/>
+      <w:r>
+        <w:rPr>
+          <w:sz w:val="24"/>
+          <w:szCs w:val="24"/>
+        </w:rPr>
+        <w:t xml:space="preserve"> Appointment Module (JAM), within PIEE, for COR</w:t>
       </w:r>
       <w:r>
         <w:rPr>
@@ -6868,6 +7508,7 @@
       <w:r>
         <w:t>https://wawf.eb.mil/piee-landing/</w:t>
       </w:r>
+      <w:proofErr w:type="gramStart"/>
       <w:r>
         <w:rPr>
           <w:color w:val="000000"/>
@@ -6881,6 +7522,7 @@
         </w:rPr>
         <w:t>.</w:t>
       </w:r>
+      <w:proofErr w:type="gramEnd"/>
     </w:p>
     <w:p>
       <w:pPr>
@@ -6916,7 +7558,16 @@
           <w:spacing w:val="-4"/>
           <w:sz w:val="24"/>
         </w:rPr>
-        <w:t xml:space="preserve"> https://www.ditco.disa.mil/hq/cor/index.asp.</w:t>
+        <w:t xml:space="preserve"> </w:t>
+      </w:r>
+      <w:r>
+        <w:rPr>
+          <w:color w:val="0000FF"/>
+          <w:spacing w:val="-4"/>
+          <w:sz w:val="24"/>
+        </w:rPr>
+        <w:lastRenderedPageBreak/>
+        <w:t>https://www.ditco.disa.mil/hq/cor/index.asp.</w:t>
       </w:r>
       <w:r>
         <w:t xml:space="preserve"> </w:t>
@@ -7016,7 +7667,15 @@
         <w:ind w:left="460" w:right="642"/>
       </w:pPr>
       <w:r>
-        <w:t>“Contract Approval” means for competitive acquisitions conducted with or without discussions, approval by the Contract Decision Authority to authorize the contracting officer to award a contract or order. For non-competitive contract actions approval by the Contract Decision Authority is required to award a contract, order or contract modification.</w:t>
+        <w:t xml:space="preserve">“Contract Approval” means for competitive acquisitions conducted with or without discussions, approval by the Contract Decision Authority to authorize the contracting officer to award a contract or order. For non-competitive contract actions approval by the Contract Decision Authority is required to award a contract, </w:t>
+      </w:r>
+      <w:proofErr w:type="gramStart"/>
+      <w:r>
+        <w:t>order</w:t>
+      </w:r>
+      <w:proofErr w:type="gramEnd"/>
+      <w:r>
+        <w:t xml:space="preserve"> or contract modification.</w:t>
       </w:r>
     </w:p>
     <w:p>
@@ -7074,7 +7733,21 @@
         <w:rPr>
           <w:sz w:val="24"/>
         </w:rPr>
-        <w:t>An extension modification or contract award as a result of a</w:t>
+        <w:t xml:space="preserve">An extension modification or contract award </w:t>
+      </w:r>
+      <w:proofErr w:type="gramStart"/>
+      <w:r>
+        <w:rPr>
+          <w:sz w:val="24"/>
+        </w:rPr>
+        <w:t>as a result of</w:t>
+      </w:r>
+      <w:proofErr w:type="gramEnd"/>
+      <w:r>
+        <w:rPr>
+          <w:sz w:val="24"/>
+        </w:rPr>
+        <w:t xml:space="preserve"> a</w:t>
       </w:r>
       <w:r>
         <w:rPr>
@@ -7143,8 +7816,9 @@
           <w:sz w:val="24"/>
           <w:szCs w:val="24"/>
         </w:rPr>
-        <w:t>(i)</w:t>
-      </w:r>
+        <w:t>(</w:t>
+      </w:r>
+      <w:proofErr w:type="spellStart"/>
       <w:r>
         <w:rPr>
           <w:spacing w:val="-3"/>
@@ -7152,6 +7826,25 @@
           <w:sz w:val="24"/>
           <w:szCs w:val="24"/>
         </w:rPr>
+        <w:t>i</w:t>
+      </w:r>
+      <w:proofErr w:type="spellEnd"/>
+      <w:r>
+        <w:rPr>
+          <w:spacing w:val="-3"/>
+          <w:w w:val="99"/>
+          <w:sz w:val="24"/>
+          <w:szCs w:val="24"/>
+        </w:rPr>
+        <w:t>)</w:t>
+      </w:r>
+      <w:r>
+        <w:rPr>
+          <w:spacing w:val="-3"/>
+          <w:w w:val="99"/>
+          <w:sz w:val="24"/>
+          <w:szCs w:val="24"/>
+        </w:rPr>
         <w:tab/>
       </w:r>
       <w:r>
@@ -7167,12 +7860,14 @@
         </w:rPr>
         <w:t xml:space="preserve"> </w:t>
       </w:r>
+      <w:proofErr w:type="gramStart"/>
       <w:r>
         <w:rPr>
           <w:sz w:val="24"/>
         </w:rPr>
         <w:t>BPA;</w:t>
       </w:r>
+      <w:proofErr w:type="gramEnd"/>
     </w:p>
     <w:p>
       <w:pPr>
@@ -7222,12 +7917,14 @@
         </w:rPr>
         <w:t xml:space="preserve"> </w:t>
       </w:r>
+      <w:proofErr w:type="gramStart"/>
       <w:r>
         <w:rPr>
           <w:sz w:val="24"/>
         </w:rPr>
         <w:t>BPA;</w:t>
       </w:r>
+      <w:proofErr w:type="gramEnd"/>
     </w:p>
     <w:p>
       <w:pPr>
@@ -7384,15 +8081,33 @@
             <w:sz w:val="24"/>
             <w:u w:val="single" w:color="0000FF"/>
           </w:rPr>
-          <w:t>Inquiry/Quote/Order (IQO) Acquisition Deskbook</w:t>
+          <w:t xml:space="preserve">Inquiry/Quote/Order (IQO) Acquisition </w:t>
         </w:r>
+        <w:proofErr w:type="spellStart"/>
+        <w:r>
+          <w:rPr>
+            <w:color w:val="0000FF"/>
+            <w:sz w:val="24"/>
+            <w:u w:val="single" w:color="0000FF"/>
+          </w:rPr>
+          <w:t>Deskbook</w:t>
+        </w:r>
+        <w:proofErr w:type="spellEnd"/>
       </w:hyperlink>
       <w:r>
         <w:rPr>
           <w:sz w:val="24"/>
         </w:rPr>
-        <w:t>. However, Orders issued in accordance with the IQO process are not excluded from the contract review and approval;</w:t>
-      </w:r>
+        <w:t xml:space="preserve">. However, Orders issued in accordance with the IQO process are not excluded from the contract review and </w:t>
+      </w:r>
+      <w:proofErr w:type="gramStart"/>
+      <w:r>
+        <w:rPr>
+          <w:sz w:val="24"/>
+        </w:rPr>
+        <w:t>approval;</w:t>
+      </w:r>
+      <w:proofErr w:type="gramEnd"/>
     </w:p>
     <w:p>
       <w:pPr>
@@ -7524,7 +8239,32 @@
         <w:ind w:left="460" w:right="458"/>
       </w:pPr>
       <w:r>
-        <w:t>HCOs and CoCOs are accountable for procurement quality.  HCOs and CoCOs will establish an internal review system to review contract files not less than annually to ensure quality standards are maintained for all procurement actions within their respective offices, including simplified acquisitions.  The HCO and/or CoCO is responsible for identifying the quality control measures that are put in place within the DITCO in the Manager's Internal Control Program.  The results of the quality inspections will be provided to PL2 for trend analysis, training purposes, and future PMRs.</w:t>
+        <w:lastRenderedPageBreak/>
+        <w:t xml:space="preserve">HCOs and </w:t>
+      </w:r>
+      <w:proofErr w:type="spellStart"/>
+      <w:r>
+        <w:t>CoCOs</w:t>
+      </w:r>
+      <w:proofErr w:type="spellEnd"/>
+      <w:r>
+        <w:t xml:space="preserve"> are accountable for procurement quality.  HCOs and </w:t>
+      </w:r>
+      <w:proofErr w:type="spellStart"/>
+      <w:r>
+        <w:t>CoCOs</w:t>
+      </w:r>
+      <w:proofErr w:type="spellEnd"/>
+      <w:r>
+        <w:t xml:space="preserve"> will establish an internal review system to review contract files not less than annually to ensure quality standards are maintained for all procurement actions within their respective offices, including simplified acquisitions.  The HCO and/or </w:t>
+      </w:r>
+      <w:proofErr w:type="spellStart"/>
+      <w:r>
+        <w:t>CoCO</w:t>
+      </w:r>
+      <w:proofErr w:type="spellEnd"/>
+      <w:r>
+        <w:t xml:space="preserve"> is responsible for identifying the quality control measures that are put in place within the DITCO in the Manager's Internal Control Program.  The results of the quality inspections will be provided to PL2 for trend analysis, training purposes, and future PMRs.</w:t>
       </w:r>
     </w:p>
     <w:p>
@@ -7580,8 +8320,9 @@
           <w:sz w:val="24"/>
           <w:szCs w:val="24"/>
         </w:rPr>
-        <w:t>(i)</w:t>
-      </w:r>
+        <w:t>(</w:t>
+      </w:r>
+      <w:proofErr w:type="spellStart"/>
       <w:r>
         <w:rPr>
           <w:spacing w:val="-3"/>
@@ -7589,6 +8330,25 @@
           <w:sz w:val="24"/>
           <w:szCs w:val="24"/>
         </w:rPr>
+        <w:t>i</w:t>
+      </w:r>
+      <w:proofErr w:type="spellEnd"/>
+      <w:r>
+        <w:rPr>
+          <w:spacing w:val="-3"/>
+          <w:w w:val="99"/>
+          <w:sz w:val="24"/>
+          <w:szCs w:val="24"/>
+        </w:rPr>
+        <w:t>)</w:t>
+      </w:r>
+      <w:r>
+        <w:rPr>
+          <w:spacing w:val="-3"/>
+          <w:w w:val="99"/>
+          <w:sz w:val="24"/>
+          <w:szCs w:val="24"/>
+        </w:rPr>
         <w:tab/>
       </w:r>
       <w:r>
@@ -7604,12 +8364,14 @@
         </w:rPr>
         <w:t xml:space="preserve"> </w:t>
       </w:r>
+      <w:proofErr w:type="gramStart"/>
       <w:r>
         <w:rPr>
           <w:sz w:val="24"/>
         </w:rPr>
         <w:t>strategies;</w:t>
       </w:r>
+      <w:proofErr w:type="gramEnd"/>
     </w:p>
     <w:p>
       <w:pPr>
@@ -7646,12 +8408,14 @@
         </w:rPr>
         <w:t xml:space="preserve"> </w:t>
       </w:r>
+      <w:proofErr w:type="gramStart"/>
       <w:r>
         <w:rPr>
           <w:sz w:val="24"/>
         </w:rPr>
         <w:t>arrangements;</w:t>
       </w:r>
+      <w:proofErr w:type="gramEnd"/>
     </w:p>
     <w:p>
       <w:pPr>
@@ -7892,8 +8656,9 @@
           <w:sz w:val="24"/>
           <w:szCs w:val="24"/>
         </w:rPr>
-        <w:t>(i)</w:t>
-      </w:r>
+        <w:t>(</w:t>
+      </w:r>
+      <w:proofErr w:type="spellStart"/>
       <w:r>
         <w:rPr>
           <w:spacing w:val="-6"/>
@@ -7901,6 +8666,25 @@
           <w:sz w:val="24"/>
           <w:szCs w:val="24"/>
         </w:rPr>
+        <w:t>i</w:t>
+      </w:r>
+      <w:proofErr w:type="spellEnd"/>
+      <w:r>
+        <w:rPr>
+          <w:spacing w:val="-6"/>
+          <w:w w:val="99"/>
+          <w:sz w:val="24"/>
+          <w:szCs w:val="24"/>
+        </w:rPr>
+        <w:t>)</w:t>
+      </w:r>
+      <w:r>
+        <w:rPr>
+          <w:spacing w:val="-6"/>
+          <w:w w:val="99"/>
+          <w:sz w:val="24"/>
+          <w:szCs w:val="24"/>
+        </w:rPr>
         <w:tab/>
       </w:r>
       <w:r>
@@ -7991,7 +8775,21 @@
         <w:rPr>
           <w:sz w:val="24"/>
         </w:rPr>
-        <w:t>Legal and Policy reviews can be requested by a contracting officer, CoCO, HCO, or HCA</w:t>
+        <w:t xml:space="preserve">Legal and Policy reviews can be requested by a contracting officer, </w:t>
+      </w:r>
+      <w:proofErr w:type="spellStart"/>
+      <w:r>
+        <w:rPr>
+          <w:sz w:val="24"/>
+        </w:rPr>
+        <w:t>CoCO</w:t>
+      </w:r>
+      <w:proofErr w:type="spellEnd"/>
+      <w:r>
+        <w:rPr>
+          <w:sz w:val="24"/>
+        </w:rPr>
+        <w:t>, HCO, or HCA</w:t>
       </w:r>
       <w:r>
         <w:rPr>
@@ -8115,8 +8913,9 @@
           <w:sz w:val="24"/>
           <w:szCs w:val="24"/>
         </w:rPr>
-        <w:t>(i)</w:t>
-      </w:r>
+        <w:t>(</w:t>
+      </w:r>
+      <w:proofErr w:type="spellStart"/>
       <w:r>
         <w:rPr>
           <w:spacing w:val="-6"/>
@@ -8124,13 +8923,46 @@
           <w:sz w:val="24"/>
           <w:szCs w:val="24"/>
         </w:rPr>
+        <w:t>i</w:t>
+      </w:r>
+      <w:proofErr w:type="spellEnd"/>
+      <w:r>
+        <w:rPr>
+          <w:spacing w:val="-6"/>
+          <w:w w:val="99"/>
+          <w:sz w:val="24"/>
+          <w:szCs w:val="24"/>
+        </w:rPr>
+        <w:t>)</w:t>
+      </w:r>
+      <w:r>
+        <w:rPr>
+          <w:spacing w:val="-6"/>
+          <w:w w:val="99"/>
+          <w:sz w:val="24"/>
+          <w:szCs w:val="24"/>
+        </w:rPr>
         <w:tab/>
       </w:r>
       <w:r>
         <w:rPr>
           <w:sz w:val="24"/>
         </w:rPr>
-        <w:t>When Legal or Policy reviews indicate non-compliance with laws, regulations or policies (e.g. a policy critical finding or a GC legally insufficient finding), the contracting officer will revise the procurement documents in collaboration with the assigned attorney-advisor and/or procurement analyst. Legal will copy the CoCO on e-mails which notify a contracting officer</w:t>
+        <w:t xml:space="preserve">When Legal or Policy reviews indicate non-compliance with laws, regulations or policies (e.g. a policy critical finding or a GC legally insufficient finding), the contracting officer will revise the procurement documents in collaboration with the assigned attorney-advisor and/or procurement analyst. Legal will copy the </w:t>
+      </w:r>
+      <w:proofErr w:type="spellStart"/>
+      <w:r>
+        <w:rPr>
+          <w:sz w:val="24"/>
+        </w:rPr>
+        <w:t>CoCO</w:t>
+      </w:r>
+      <w:proofErr w:type="spellEnd"/>
+      <w:r>
+        <w:rPr>
+          <w:sz w:val="24"/>
+        </w:rPr>
+        <w:t xml:space="preserve"> on e-mails which notify a contracting officer</w:t>
       </w:r>
       <w:r>
         <w:rPr>
@@ -8143,7 +8975,28 @@
         <w:rPr>
           <w:sz w:val="24"/>
         </w:rPr>
-        <w:t>of legally insufficient findings, and Policy will copy CoCOs on e-mails which notify a contracting officer of critical findings. A procurement document shall not be released until legally insufficient or critical findings are</w:t>
+        <w:t xml:space="preserve">of legally insufficient findings, and Policy will copy </w:t>
+      </w:r>
+      <w:proofErr w:type="spellStart"/>
+      <w:r>
+        <w:rPr>
+          <w:sz w:val="24"/>
+        </w:rPr>
+        <w:t>CoCOs</w:t>
+      </w:r>
+      <w:proofErr w:type="spellEnd"/>
+      <w:r>
+        <w:rPr>
+          <w:sz w:val="24"/>
+        </w:rPr>
+        <w:t xml:space="preserve"> on e-mails </w:t>
+      </w:r>
+      <w:r>
+        <w:rPr>
+          <w:sz w:val="24"/>
+        </w:rPr>
+        <w:lastRenderedPageBreak/>
+        <w:t>which notify a contracting officer of critical findings. A procurement document shall not be released until legally insufficient or critical findings are</w:t>
       </w:r>
       <w:r>
         <w:rPr>
@@ -8198,7 +9051,21 @@
         <w:rPr>
           <w:sz w:val="24"/>
         </w:rPr>
-        <w:t>Chiefs to the CoCO, the HCO, and ultimately to the HCA. Legal issues may be elevated to the General Counsel.</w:t>
+        <w:t xml:space="preserve">Chiefs to the </w:t>
+      </w:r>
+      <w:proofErr w:type="spellStart"/>
+      <w:r>
+        <w:rPr>
+          <w:sz w:val="24"/>
+        </w:rPr>
+        <w:t>CoCO</w:t>
+      </w:r>
+      <w:proofErr w:type="spellEnd"/>
+      <w:r>
+        <w:rPr>
+          <w:sz w:val="24"/>
+        </w:rPr>
+        <w:t>, the HCO, and ultimately to the HCA. Legal issues may be elevated to the General Counsel.</w:t>
       </w:r>
     </w:p>
     <w:p>
@@ -8254,8 +9121,9 @@
           <w:sz w:val="24"/>
           <w:szCs w:val="24"/>
         </w:rPr>
-        <w:t>(i)</w:t>
-      </w:r>
+        <w:t>(</w:t>
+      </w:r>
+      <w:proofErr w:type="spellStart"/>
       <w:r>
         <w:rPr>
           <w:spacing w:val="-8"/>
@@ -8263,6 +9131,25 @@
           <w:sz w:val="24"/>
           <w:szCs w:val="24"/>
         </w:rPr>
+        <w:t>i</w:t>
+      </w:r>
+      <w:proofErr w:type="spellEnd"/>
+      <w:r>
+        <w:rPr>
+          <w:spacing w:val="-8"/>
+          <w:w w:val="99"/>
+          <w:sz w:val="24"/>
+          <w:szCs w:val="24"/>
+        </w:rPr>
+        <w:t>)</w:t>
+      </w:r>
+      <w:r>
+        <w:rPr>
+          <w:spacing w:val="-8"/>
+          <w:w w:val="99"/>
+          <w:sz w:val="24"/>
+          <w:szCs w:val="24"/>
+        </w:rPr>
         <w:tab/>
       </w:r>
       <w:r>
@@ -8282,7 +9169,21 @@
         <w:rPr>
           <w:sz w:val="24"/>
         </w:rPr>
-        <w:t>or “Post-Award,” as appropriate] Policy Compliance Review Request, [insert solicitation, contract/modification, or order/modification number] and [*insert EDMS folder ID number].” Urgent requests for review must also include “Expedite” in the subject line and shall be forwarded to the PL22 group mailbox by the CoCO. Pertinent information needed to assist the PL22 policy compliance reviewers should be included in the body of the e-mail. For</w:t>
+        <w:t xml:space="preserve">or “Post-Award,” as appropriate] Policy Compliance Review Request, [insert solicitation, contract/modification, or order/modification number] and [*insert EDMS folder ID number].” Urgent requests for review must also include “Expedite” in the subject line and shall be forwarded to the PL22 group mailbox by the </w:t>
+      </w:r>
+      <w:proofErr w:type="spellStart"/>
+      <w:r>
+        <w:rPr>
+          <w:sz w:val="24"/>
+        </w:rPr>
+        <w:t>CoCO</w:t>
+      </w:r>
+      <w:proofErr w:type="spellEnd"/>
+      <w:r>
+        <w:rPr>
+          <w:sz w:val="24"/>
+        </w:rPr>
+        <w:t>. Pertinent information needed to assist the PL22 policy compliance reviewers should be included in the body of the e-mail. For</w:t>
       </w:r>
       <w:r>
         <w:rPr>
@@ -8291,6 +9192,7 @@
         </w:rPr>
         <w:t xml:space="preserve"> </w:t>
       </w:r>
+      <w:proofErr w:type="spellStart"/>
       <w:r>
         <w:rPr>
           <w:sz w:val="24"/>
@@ -8298,7 +9200,11 @@
         <w:t>example,</w:t>
       </w:r>
       <w:r>
-        <w:t>provide the EDMS folder ID number, document identifier/description, indicate if a policy compliance review was accomplished at a previous stage of the procurement (and if so, the solicitation number), provide the estimated dollar value of the procurement, etc. See Table 1-3 for a list of required documents</w:t>
+        <w:t>provide</w:t>
+      </w:r>
+      <w:proofErr w:type="spellEnd"/>
+      <w:r>
+        <w:t xml:space="preserve"> the EDMS folder ID number, document identifier/description, indicate if a policy compliance review was accomplished at a previous stage of the procurement (and if so, the solicitation number), provide the estimated dollar value of the procurement, etc. See Table 1-3 for a list of required documents</w:t>
       </w:r>
       <w:r>
         <w:rPr>
@@ -8352,7 +9258,21 @@
         <w:rPr>
           <w:sz w:val="24"/>
         </w:rPr>
-        <w:t>circumstances where the contracting officer finds it necessary to proceed with issuing a solicitation or awarding a contract action prior to obtaining PL22 policy compliance review as required by the DARS, the contracting officer shall obtain a written waiver from the CoCO. The waiver shall be retained in the official contract file. Policy will review solicitations</w:t>
+        <w:t xml:space="preserve">circumstances where the contracting officer finds it necessary to proceed with issuing a solicitation or awarding a contract action prior to obtaining PL22 policy compliance review as required by the DARS, the contracting officer shall obtain a written waiver from the </w:t>
+      </w:r>
+      <w:proofErr w:type="spellStart"/>
+      <w:r>
+        <w:rPr>
+          <w:sz w:val="24"/>
+        </w:rPr>
+        <w:t>CoCO</w:t>
+      </w:r>
+      <w:proofErr w:type="spellEnd"/>
+      <w:r>
+        <w:rPr>
+          <w:sz w:val="24"/>
+        </w:rPr>
+        <w:t>. The waiver shall be retained in the official contract file. Policy will review solicitations</w:t>
       </w:r>
       <w:r>
         <w:rPr>
@@ -8504,7 +9424,21 @@
         <w:rPr>
           <w:sz w:val="24"/>
         </w:rPr>
-        <w:t>Critical is when the procurement is non-compliant with the FAR, DFARS, DARS, or DISA prescribed policy or procedure. The reference will be cited and the comment shall be resolved prior to release of a procurement document. The critical comment(s) and disposition are to be filed as part of the contract</w:t>
+        <w:t xml:space="preserve">Critical is when the procurement is non-compliant with the FAR, DFARS, DARS, or DISA prescribed policy or procedure. The reference will be </w:t>
+      </w:r>
+      <w:proofErr w:type="gramStart"/>
+      <w:r>
+        <w:rPr>
+          <w:sz w:val="24"/>
+        </w:rPr>
+        <w:t>cited</w:t>
+      </w:r>
+      <w:proofErr w:type="gramEnd"/>
+      <w:r>
+        <w:rPr>
+          <w:sz w:val="24"/>
+        </w:rPr>
+        <w:t xml:space="preserve"> and the comment shall be resolved prior to release of a procurement document. The critical comment(s) and disposition are to be filed as part of the contract</w:t>
       </w:r>
       <w:r>
         <w:rPr>
@@ -8602,8 +9536,9 @@
           <w:sz w:val="24"/>
           <w:szCs w:val="24"/>
         </w:rPr>
-        <w:t>(i)</w:t>
-      </w:r>
+        <w:t>(</w:t>
+      </w:r>
+      <w:proofErr w:type="spellStart"/>
       <w:r>
         <w:rPr>
           <w:spacing w:val="-6"/>
@@ -8611,6 +9546,25 @@
           <w:sz w:val="24"/>
           <w:szCs w:val="24"/>
         </w:rPr>
+        <w:t>i</w:t>
+      </w:r>
+      <w:proofErr w:type="spellEnd"/>
+      <w:r>
+        <w:rPr>
+          <w:spacing w:val="-6"/>
+          <w:w w:val="99"/>
+          <w:sz w:val="24"/>
+          <w:szCs w:val="24"/>
+        </w:rPr>
+        <w:t>)</w:t>
+      </w:r>
+      <w:r>
+        <w:rPr>
+          <w:spacing w:val="-6"/>
+          <w:w w:val="99"/>
+          <w:sz w:val="24"/>
+          <w:szCs w:val="24"/>
+        </w:rPr>
         <w:tab/>
       </w:r>
       <w:r>
@@ -8632,7 +9586,15 @@
         <w:t>Legally Sufficient</w:t>
       </w:r>
       <w:r>
-        <w:t>: Complies with the applicable laws, regulations and policy.</w:t>
+        <w:t xml:space="preserve">: Complies with the applicable laws, </w:t>
+      </w:r>
+      <w:proofErr w:type="gramStart"/>
+      <w:r>
+        <w:t>regulations</w:t>
+      </w:r>
+      <w:proofErr w:type="gramEnd"/>
+      <w:r>
+        <w:t xml:space="preserve"> and policy.</w:t>
       </w:r>
     </w:p>
     <w:p>
@@ -8648,7 +9610,15 @@
         <w:t>Legally Insufficient</w:t>
       </w:r>
       <w:r>
-        <w:t>: Does not comply with the applicable laws, regulations and policy. Generally, these will be accompanied by specific findings and potential alternatives to correct legal deficiencies.</w:t>
+        <w:t xml:space="preserve">: Does not comply with the applicable laws, </w:t>
+      </w:r>
+      <w:proofErr w:type="gramStart"/>
+      <w:r>
+        <w:t>regulations</w:t>
+      </w:r>
+      <w:proofErr w:type="gramEnd"/>
+      <w:r>
+        <w:t xml:space="preserve"> and policy. Generally, these will be accompanied by specific findings and potential alternatives to correct legal deficiencies.</w:t>
       </w:r>
     </w:p>
     <w:p>
@@ -8657,6 +9627,7 @@
         <w:ind w:left="460" w:right="522"/>
       </w:pPr>
       <w:r>
+        <w:lastRenderedPageBreak/>
         <w:t>In addition, Legal may also express its business opinion/advice in support of its reviews beyond the base legal sufficiency determinations above, to include advice on legal and business risks relative to the best interests of the Agency. These opinions constitute advice for consideration of the DISA acquisition team in which the GC is a partner.</w:t>
       </w:r>
     </w:p>
@@ -8732,6 +9703,7 @@
           <w:sz w:val="24"/>
           <w:szCs w:val="24"/>
         </w:rPr>
+        <w:lastRenderedPageBreak/>
         <w:t>(iii)</w:t>
       </w:r>
       <w:r>
@@ -8754,7 +9726,21 @@
         <w:rPr>
           <w:sz w:val="24"/>
         </w:rPr>
-        <w:t>circumstances where the contracting officer finds it necessary to proceed with issuing a solicitation or awarding a contract action prior to obtaining a required legal review, the contracting officer shall obtain a written waiver from the CoCO. The waiver shall be retained</w:t>
+        <w:t xml:space="preserve">circumstances where the contracting officer finds it necessary to proceed with issuing a solicitation or awarding a contract action prior to obtaining a required legal review, the contracting officer shall obtain a written waiver from the </w:t>
+      </w:r>
+      <w:proofErr w:type="spellStart"/>
+      <w:r>
+        <w:rPr>
+          <w:sz w:val="24"/>
+        </w:rPr>
+        <w:t>CoCO</w:t>
+      </w:r>
+      <w:proofErr w:type="spellEnd"/>
+      <w:r>
+        <w:rPr>
+          <w:sz w:val="24"/>
+        </w:rPr>
+        <w:t>. The waiver shall be retained</w:t>
       </w:r>
       <w:r>
         <w:rPr>
@@ -8767,7 +9753,21 @@
         <w:rPr>
           <w:sz w:val="24"/>
         </w:rPr>
-        <w:t>in the official contract file. The CoCO shall request an emergency/or quick turn-around legal review prior to approving the waiver. Legal will not review solicitations and contract award actions that have been waived (i.e., after-the-fact</w:t>
+        <w:t xml:space="preserve">in the official contract file. The </w:t>
+      </w:r>
+      <w:proofErr w:type="spellStart"/>
+      <w:r>
+        <w:rPr>
+          <w:sz w:val="24"/>
+        </w:rPr>
+        <w:t>CoCO</w:t>
+      </w:r>
+      <w:proofErr w:type="spellEnd"/>
+      <w:r>
+        <w:rPr>
+          <w:sz w:val="24"/>
+        </w:rPr>
+        <w:t xml:space="preserve"> shall request an emergency/or quick turn-around legal review prior to approving the waiver. Legal will not review solicitations and contract award actions that have been waived (i.e., after-the-fact</w:t>
       </w:r>
       <w:r>
         <w:rPr>
@@ -10269,11 +11269,19 @@
                 <w:sz w:val="20"/>
               </w:rPr>
             </w:pPr>
+            <w:proofErr w:type="gramStart"/>
             <w:r>
               <w:rPr>
                 <w:sz w:val="20"/>
               </w:rPr>
-              <w:t>Summary(e.g.,</w:t>
+              <w:t>Summary(</w:t>
+            </w:r>
+            <w:proofErr w:type="gramEnd"/>
+            <w:r>
+              <w:rPr>
+                <w:sz w:val="20"/>
+              </w:rPr>
+              <w:t>e.g.,</w:t>
             </w:r>
           </w:p>
         </w:tc>
@@ -10462,11 +11470,19 @@
                 <w:sz w:val="20"/>
               </w:rPr>
             </w:pPr>
+            <w:proofErr w:type="gramStart"/>
             <w:r>
               <w:rPr>
                 <w:sz w:val="20"/>
               </w:rPr>
-              <w:t>Summary(e.g.,</w:t>
+              <w:t>Summary(</w:t>
+            </w:r>
+            <w:proofErr w:type="gramEnd"/>
+            <w:r>
+              <w:rPr>
+                <w:sz w:val="20"/>
+              </w:rPr>
+              <w:t>e.g.,</w:t>
             </w:r>
           </w:p>
         </w:tc>
@@ -11255,6 +12271,7 @@
       <w:bookmarkEnd w:id="73"/>
       <w:bookmarkEnd w:id="74"/>
       <w:r>
+        <w:lastRenderedPageBreak/>
         <w:t>1.9001 Procurement management reviews (PMRs) and special interest reviews.</w:t>
       </w:r>
     </w:p>
@@ -11279,7 +12296,15 @@
         <w:tab/>
       </w:r>
       <w:r>
-        <w:t>Chief, Quality Assurance Branch (PL22) will establish and maintain DISA’s Procurement Management Review (PMR) program, conduct Special Interest Reviews, and assist the Agency with other reviews as appropriate. PMRs assist the Head of the Contracting Activity (HCA) and the DISA Senior Procurement Executive, in evaluating DISA’s procurement processes including DISA’s Purchase Card Program. PMRs also assist the CoCO and the HCO to improve the operational efficiency and effectiveness of their contracting organizations. This is accomplished through the assessment of internal management controls and acquisition policies and</w:t>
+        <w:t xml:space="preserve">Chief, Quality Assurance Branch (PL22) will establish and maintain DISA’s Procurement Management Review (PMR) program, conduct Special Interest Reviews, and assist the Agency with other reviews as appropriate. PMRs assist the Head of the Contracting Activity (HCA) and the DISA Senior Procurement Executive, in evaluating DISA’s procurement processes including DISA’s Purchase Card Program. PMRs also assist the </w:t>
+      </w:r>
+      <w:proofErr w:type="spellStart"/>
+      <w:r>
+        <w:t>CoCO</w:t>
+      </w:r>
+      <w:proofErr w:type="spellEnd"/>
+      <w:r>
+        <w:t xml:space="preserve"> and the HCO to improve the operational efficiency and effectiveness of their contracting organizations. This is accomplished through the assessment of internal management controls and acquisition policies and</w:t>
       </w:r>
       <w:r>
         <w:rPr>
@@ -11288,7 +12313,15 @@
         <w:t xml:space="preserve"> </w:t>
       </w:r>
       <w:r>
-        <w:t>procedures. Additionally, the results of the PMRs are used to assess the Agency’s ability to sustain external scrutiny such as DoD Inspector General (DoDIG) Audits, General Accountability Office (GAO) Audits, external PMRs, and other independent</w:t>
+        <w:t>procedures. Additionally, the results of the PMRs are used to assess the Agency’s ability to sustain external scrutiny such as DoD Inspector General (</w:t>
+      </w:r>
+      <w:proofErr w:type="spellStart"/>
+      <w:r>
+        <w:t>DoDIG</w:t>
+      </w:r>
+      <w:proofErr w:type="spellEnd"/>
+      <w:r>
+        <w:t>) Audits, General Accountability Office (GAO) Audits, external PMRs, and other independent</w:t>
       </w:r>
       <w:r>
         <w:rPr>
@@ -11638,12 +12671,14 @@
         </w:rPr>
         <w:t xml:space="preserve"> </w:t>
       </w:r>
+      <w:proofErr w:type="gramStart"/>
       <w:r>
         <w:rPr>
           <w:sz w:val="24"/>
         </w:rPr>
         <w:t>decisions;</w:t>
       </w:r>
+      <w:proofErr w:type="gramEnd"/>
     </w:p>
     <w:p>
       <w:pPr>
@@ -11680,12 +12715,14 @@
         </w:rPr>
         <w:t xml:space="preserve"> </w:t>
       </w:r>
+      <w:proofErr w:type="gramStart"/>
       <w:r>
         <w:rPr>
           <w:sz w:val="24"/>
         </w:rPr>
         <w:t>initiatives;</w:t>
       </w:r>
+      <w:proofErr w:type="gramEnd"/>
     </w:p>
     <w:p>
       <w:pPr>
@@ -11722,12 +12759,14 @@
         </w:rPr>
         <w:t xml:space="preserve"> </w:t>
       </w:r>
+      <w:proofErr w:type="gramStart"/>
       <w:r>
         <w:rPr>
           <w:sz w:val="24"/>
         </w:rPr>
         <w:t>Contracts;</w:t>
       </w:r>
+      <w:proofErr w:type="gramEnd"/>
     </w:p>
     <w:p>
       <w:pPr>
@@ -11764,12 +12803,14 @@
         </w:rPr>
         <w:t xml:space="preserve"> </w:t>
       </w:r>
+      <w:proofErr w:type="gramStart"/>
       <w:r>
         <w:rPr>
           <w:sz w:val="24"/>
         </w:rPr>
         <w:t>Research;</w:t>
       </w:r>
+      <w:proofErr w:type="gramEnd"/>
     </w:p>
     <w:p>
       <w:pPr>
@@ -11806,12 +12847,14 @@
         </w:rPr>
         <w:t xml:space="preserve"> </w:t>
       </w:r>
+      <w:proofErr w:type="gramStart"/>
       <w:r>
         <w:rPr>
           <w:sz w:val="24"/>
         </w:rPr>
         <w:t>satisfaction;</w:t>
       </w:r>
+      <w:proofErr w:type="gramEnd"/>
     </w:p>
     <w:p>
       <w:pPr>
@@ -11852,8 +12895,16 @@
         <w:rPr>
           <w:sz w:val="24"/>
         </w:rPr>
-        <w:t>(COR);</w:t>
-      </w:r>
+        <w:t>(COR</w:t>
+      </w:r>
+      <w:proofErr w:type="gramStart"/>
+      <w:r>
+        <w:rPr>
+          <w:sz w:val="24"/>
+        </w:rPr>
+        <w:t>);</w:t>
+      </w:r>
+      <w:proofErr w:type="gramEnd"/>
     </w:p>
     <w:p>
       <w:pPr>
@@ -11894,8 +12945,16 @@
         <w:rPr>
           <w:sz w:val="24"/>
         </w:rPr>
-        <w:t>(QASPs);</w:t>
-      </w:r>
+        <w:t>(QASPs</w:t>
+      </w:r>
+      <w:proofErr w:type="gramStart"/>
+      <w:r>
+        <w:rPr>
+          <w:sz w:val="24"/>
+        </w:rPr>
+        <w:t>);</w:t>
+      </w:r>
+      <w:proofErr w:type="gramEnd"/>
     </w:p>
     <w:p>
       <w:pPr>
@@ -11974,12 +13033,14 @@
         </w:rPr>
         <w:t xml:space="preserve"> </w:t>
       </w:r>
+      <w:proofErr w:type="gramStart"/>
       <w:r>
         <w:rPr>
           <w:sz w:val="24"/>
         </w:rPr>
         <w:t>Close-out;</w:t>
       </w:r>
+      <w:proofErr w:type="gramEnd"/>
     </w:p>
     <w:p>
       <w:pPr>
@@ -12016,12 +13077,14 @@
         </w:rPr>
         <w:t xml:space="preserve"> </w:t>
       </w:r>
+      <w:proofErr w:type="gramStart"/>
       <w:r>
         <w:rPr>
           <w:sz w:val="24"/>
         </w:rPr>
         <w:t>Program;</w:t>
       </w:r>
+      <w:proofErr w:type="gramEnd"/>
     </w:p>
     <w:p>
       <w:pPr>
@@ -12058,12 +13121,14 @@
         </w:rPr>
         <w:t xml:space="preserve"> </w:t>
       </w:r>
+      <w:proofErr w:type="gramStart"/>
       <w:r>
         <w:rPr>
           <w:sz w:val="24"/>
         </w:rPr>
         <w:t>controls;</w:t>
       </w:r>
+      <w:proofErr w:type="gramEnd"/>
     </w:p>
     <w:p>
       <w:pPr>
@@ -12100,12 +13165,14 @@
         </w:rPr>
         <w:t xml:space="preserve"> </w:t>
       </w:r>
+      <w:proofErr w:type="gramStart"/>
       <w:r>
         <w:rPr>
           <w:sz w:val="24"/>
         </w:rPr>
         <w:t>duties;</w:t>
       </w:r>
+      <w:proofErr w:type="gramEnd"/>
     </w:p>
     <w:p>
       <w:pPr>
@@ -12252,6 +13319,9 @@
       </w:pPr>
       <w:r>
         <w:br w:type="page"/>
+      </w:r>
+      <w:r>
+        <w:lastRenderedPageBreak/>
         <w:t>issues.</w:t>
       </w:r>
     </w:p>
@@ -12323,12 +13393,14 @@
         </w:rPr>
         <w:t xml:space="preserve"> </w:t>
       </w:r>
+      <w:proofErr w:type="gramStart"/>
       <w:r>
         <w:rPr>
           <w:sz w:val="24"/>
         </w:rPr>
         <w:t>months;</w:t>
       </w:r>
+      <w:proofErr w:type="gramEnd"/>
     </w:p>
     <w:p>
       <w:pPr>
@@ -12365,12 +13437,14 @@
         </w:rPr>
         <w:t xml:space="preserve"> </w:t>
       </w:r>
+      <w:proofErr w:type="gramStart"/>
       <w:r>
         <w:rPr>
           <w:sz w:val="24"/>
         </w:rPr>
         <w:t>SPE;</w:t>
       </w:r>
+      <w:proofErr w:type="gramEnd"/>
     </w:p>
     <w:p>
       <w:pPr>
@@ -12407,12 +13481,14 @@
         </w:rPr>
         <w:t xml:space="preserve"> </w:t>
       </w:r>
+      <w:proofErr w:type="gramStart"/>
       <w:r>
         <w:rPr>
           <w:sz w:val="24"/>
         </w:rPr>
         <w:t>requested;</w:t>
       </w:r>
+      <w:proofErr w:type="gramEnd"/>
     </w:p>
     <w:p>
       <w:pPr>
@@ -12449,12 +13525,14 @@
         </w:rPr>
         <w:t xml:space="preserve"> </w:t>
       </w:r>
+      <w:proofErr w:type="gramStart"/>
       <w:r>
         <w:rPr>
           <w:sz w:val="24"/>
         </w:rPr>
         <w:t>necessary;</w:t>
       </w:r>
+      <w:proofErr w:type="gramEnd"/>
     </w:p>
     <w:p>
       <w:pPr>
@@ -12491,12 +13569,14 @@
         </w:rPr>
         <w:t xml:space="preserve"> </w:t>
       </w:r>
+      <w:proofErr w:type="gramStart"/>
       <w:r>
         <w:rPr>
           <w:sz w:val="24"/>
         </w:rPr>
         <w:t>issues;</w:t>
       </w:r>
+      <w:proofErr w:type="gramEnd"/>
     </w:p>
     <w:p>
       <w:pPr>
@@ -12533,12 +13613,14 @@
         </w:rPr>
         <w:t xml:space="preserve"> </w:t>
       </w:r>
+      <w:proofErr w:type="gramStart"/>
       <w:r>
         <w:rPr>
           <w:sz w:val="24"/>
         </w:rPr>
         <w:t>team;</w:t>
       </w:r>
+      <w:proofErr w:type="gramEnd"/>
     </w:p>
     <w:p>
       <w:pPr>
@@ -12575,12 +13657,14 @@
         </w:rPr>
         <w:t xml:space="preserve"> </w:t>
       </w:r>
+      <w:proofErr w:type="gramStart"/>
       <w:r>
         <w:rPr>
           <w:sz w:val="24"/>
         </w:rPr>
         <w:t>comments;</w:t>
       </w:r>
+      <w:proofErr w:type="gramEnd"/>
     </w:p>
     <w:p>
       <w:pPr>
@@ -12617,12 +13701,14 @@
         </w:rPr>
         <w:t xml:space="preserve"> </w:t>
       </w:r>
+      <w:proofErr w:type="gramStart"/>
       <w:r>
         <w:rPr>
           <w:sz w:val="24"/>
         </w:rPr>
         <w:t>report;</w:t>
       </w:r>
+      <w:proofErr w:type="gramEnd"/>
     </w:p>
     <w:p>
       <w:pPr>
@@ -12823,7 +13909,7 @@
       <mc:AlternateContent>
         <mc:Choice Requires="wps">
           <w:drawing>
-            <wp:anchor distT="0" distB="0" distL="114300" distR="114300" simplePos="0" relativeHeight="503156480" behindDoc="1" locked="0" layoutInCell="1" allowOverlap="1" wp14:anchorId="74037C9A" wp14:editId="44D00506">
+            <wp:anchor distT="0" distB="0" distL="114300" distR="114300" simplePos="0" relativeHeight="503156480" behindDoc="1" locked="0" layoutInCell="1" allowOverlap="1" wp14:anchorId="6641DCBF" wp14:editId="07BE69A6">
               <wp:simplePos x="0" y="0"/>
               <wp:positionH relativeFrom="page">
                 <wp:posOffset>3759200</wp:posOffset>
@@ -12925,7 +14011,7 @@
         </mc:Choice>
         <mc:Fallback>
           <w:pict>
-            <v:shapetype w14:anchorId="74037C9A" id="_x0000_t202" coordsize="21600,21600" o:spt="202" path="m,l,21600r21600,l21600,xe">
+            <v:shapetype w14:anchorId="6641DCBF" id="_x0000_t202" coordsize="21600,21600" o:spt="202" path="m,l,21600r21600,l21600,xe">
               <v:stroke joinstyle="miter"/>
               <v:path gradientshapeok="t" o:connecttype="rect"/>
             </v:shapetype>
@@ -12975,7 +14061,7 @@
       <mc:AlternateContent>
         <mc:Choice Requires="wps">
           <w:drawing>
-            <wp:anchor distT="0" distB="0" distL="114300" distR="114300" simplePos="0" relativeHeight="503156504" behindDoc="1" locked="0" layoutInCell="1" allowOverlap="1" wp14:anchorId="7B5D925D" wp14:editId="4FC4FC29">
+            <wp:anchor distT="0" distB="0" distL="114300" distR="114300" simplePos="0" relativeHeight="503156504" behindDoc="1" locked="0" layoutInCell="1" allowOverlap="1" wp14:anchorId="2EE7CC1D" wp14:editId="0D8E40F7">
               <wp:simplePos x="0" y="0"/>
               <wp:positionH relativeFrom="page">
                 <wp:posOffset>901700</wp:posOffset>
@@ -13064,7 +14150,7 @@
         </mc:Choice>
         <mc:Fallback>
           <w:pict>
-            <v:shape w14:anchorId="7B5D925D" id="Text Box 1" o:spid="_x0000_s1027" type="#_x0000_t202" style="position:absolute;left:0;text-align:left;margin-left:71pt;margin-top:743.7pt;width:54.05pt;height:13.05pt;z-index:-159976;visibility:visible;mso-wrap-style:square;mso-width-percent:0;mso-height-percent:0;mso-wrap-distance-left:9pt;mso-wrap-distance-top:0;mso-wrap-distance-right:9pt;mso-wrap-distance-bottom:0;mso-position-horizontal:absolute;mso-position-horizontal-relative:page;mso-position-vertical:absolute;mso-position-vertical-relative:page;mso-width-percent:0;mso-height-percent:0;mso-width-relative:page;mso-height-relative:page;v-text-anchor:top" o:gfxdata="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" filled="f" stroked="f">
+            <v:shape w14:anchorId="2EE7CC1D" id="Text Box 1" o:spid="_x0000_s1027" type="#_x0000_t202" style="position:absolute;left:0;text-align:left;margin-left:71pt;margin-top:743.7pt;width:54.05pt;height:13.05pt;z-index:-159976;visibility:visible;mso-wrap-style:square;mso-width-percent:0;mso-height-percent:0;mso-wrap-distance-left:9pt;mso-wrap-distance-top:0;mso-wrap-distance-right:9pt;mso-wrap-distance-bottom:0;mso-position-horizontal:absolute;mso-position-horizontal-relative:page;mso-position-vertical:absolute;mso-position-vertical-relative:page;mso-width-percent:0;mso-height-percent:0;mso-width-relative:page;mso-height-relative:page;v-text-anchor:top" o:gfxdata="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" filled="f" stroked="f">
               <v:textbox inset="0,0,0,0">
                 <w:txbxContent>
                   <w:p>
@@ -25074,24 +26160,19 @@
   </w:style>
   <w:style w:type="paragraph" w:styleId="Heading4">
     <w:name w:val="heading 4"/>
-    <w:basedOn w:val="Normal"/>
-    <w:next w:val="Normal"/>
+    <w:basedOn w:val="Heading3"/>
     <w:link w:val="Heading4Char"/>
     <w:uiPriority w:val="9"/>
     <w:semiHidden/>
     <w:unhideWhenUsed/>
     <w:qFormat/>
-    <w:rsid w:val="00AE3E5B"/>
+    <w:rsid w:val="00056AD0"/>
     <w:pPr>
-      <w:spacing w:before="240" w:after="240"/>
       <w:outlineLvl w:val="3"/>
     </w:pPr>
     <w:rPr>
       <w:rFonts w:eastAsiaTheme="majorEastAsia"/>
-      <w:b/>
       <w:iCs/>
-      <w:color w:val="4F81BD"/>
-      <w:sz w:val="24"/>
     </w:rPr>
   </w:style>
   <w:style w:type="character" w:default="1" w:styleId="DefaultParagraphFont">
@@ -25635,13 +26716,15 @@
     <w:link w:val="Heading4"/>
     <w:uiPriority w:val="9"/>
     <w:semiHidden/>
-    <w:rsid w:val="00AE3E5B"/>
+    <w:rsid w:val="00056AD0"/>
     <w:rPr>
       <w:rFonts w:ascii="Times New Roman" w:eastAsiaTheme="majorEastAsia" w:hAnsi="Times New Roman" w:cs="Times New Roman"/>
       <w:b/>
+      <w:bCs/>
       <w:iCs/>
       <w:color w:val="4F81BD"/>
       <w:sz w:val="24"/>
+      <w:szCs w:val="24"/>
     </w:rPr>
   </w:style>
   <w:style w:type="character" w:customStyle="1" w:styleId="ph">
@@ -25691,10 +26774,7 @@
     <w:name w:val="List 1"/>
     <w:basedOn w:val="List"/>
     <w:link w:val="List1Char"/>
-    <w:rsid w:val="00AE3E5B"/>
-    <w:rPr>
-      <w:sz w:val="24"/>
-    </w:rPr>
+    <w:rsid w:val="00370726"/>
   </w:style>
   <w:style w:type="character" w:customStyle="1" w:styleId="ListChar">
     <w:name w:val="List Char"/>
@@ -25710,10 +26790,9 @@
     <w:name w:val="List 1 Char"/>
     <w:basedOn w:val="ListChar"/>
     <w:link w:val="List1"/>
-    <w:rsid w:val="00AE3E5B"/>
+    <w:rsid w:val="00370726"/>
     <w:rPr>
       <w:rFonts w:ascii="Times New Roman" w:eastAsia="Times New Roman" w:hAnsi="Times New Roman" w:cs="Times New Roman"/>
-      <w:sz w:val="24"/>
     </w:rPr>
   </w:style>
 </w:styles>
@@ -26003,6 +27082,15 @@
 </file>
 
 <file path=customXml/item1.xml><?xml version="1.0" encoding="utf-8"?>
+<?mso-contentType ?>
+<FormTemplates xmlns="http://schemas.microsoft.com/sharepoint/v3/contenttype/forms">
+  <Display>DocumentLibraryForm</Display>
+  <Edit>DocumentLibraryForm</Edit>
+  <New>DocumentLibraryForm</New>
+</FormTemplates>
+</file>
+
+<file path=customXml/item2.xml><?xml version="1.0" encoding="utf-8"?>
 <p:properties xmlns:p="http://schemas.microsoft.com/office/2006/metadata/properties" xmlns:xsi="http://www.w3.org/2001/XMLSchema-instance" xmlns:pc="http://schemas.microsoft.com/office/infopath/2007/PartnerControls">
   <documentManagement>
     <Date_x0020_Published xmlns="7482075f-bbf9-47df-87e6-a9033a242a11" xsi:nil="true"/>
@@ -26011,15 +27099,6 @@
     <DARS_x0020_update_x0020_POC xmlns="7482075f-bbf9-47df-87e6-a9033a242a11" xsi:nil="true"/>
   </documentManagement>
 </p:properties>
-</file>
-
-<file path=customXml/item2.xml><?xml version="1.0" encoding="utf-8"?>
-<?mso-contentType ?>
-<FormTemplates xmlns="http://schemas.microsoft.com/sharepoint/v3/contenttype/forms">
-  <Display>DocumentLibraryForm</Display>
-  <Edit>DocumentLibraryForm</Edit>
-  <New>DocumentLibraryForm</New>
-</FormTemplates>
 </file>
 
 <file path=customXml/item3.xml><?xml version="1.0" encoding="utf-8"?>
@@ -26175,19 +27254,19 @@
 </file>
 
 <file path=customXml/itemProps1.xml><?xml version="1.0" encoding="utf-8"?>
+<ds:datastoreItem xmlns:ds="http://schemas.openxmlformats.org/officeDocument/2006/customXml" ds:itemID="{6B653080-A936-4D8F-9C1A-8067F5F60E8D}">
+  <ds:schemaRefs>
+    <ds:schemaRef ds:uri="http://schemas.microsoft.com/sharepoint/v3/contenttype/forms"/>
+  </ds:schemaRefs>
+</ds:datastoreItem>
+</file>
+
+<file path=customXml/itemProps2.xml><?xml version="1.0" encoding="utf-8"?>
 <ds:datastoreItem xmlns:ds="http://schemas.openxmlformats.org/officeDocument/2006/customXml" ds:itemID="{166A7C00-8F15-4C09-9EFF-47504DD03034}">
   <ds:schemaRefs>
     <ds:schemaRef ds:uri="http://schemas.microsoft.com/office/2006/metadata/properties"/>
     <ds:schemaRef ds:uri="http://schemas.microsoft.com/office/infopath/2007/PartnerControls"/>
     <ds:schemaRef ds:uri="7482075f-bbf9-47df-87e6-a9033a242a11"/>
-  </ds:schemaRefs>
-</ds:datastoreItem>
-</file>
-
-<file path=customXml/itemProps2.xml><?xml version="1.0" encoding="utf-8"?>
-<ds:datastoreItem xmlns:ds="http://schemas.openxmlformats.org/officeDocument/2006/customXml" ds:itemID="{6B653080-A936-4D8F-9C1A-8067F5F60E8D}">
-  <ds:schemaRefs>
-    <ds:schemaRef ds:uri="http://schemas.microsoft.com/sharepoint/v3/contenttype/forms"/>
   </ds:schemaRefs>
 </ds:datastoreItem>
 </file>
@@ -26211,7 +27290,7 @@
 </file>
 
 <file path=customXml/itemProps4.xml><?xml version="1.0" encoding="utf-8"?>
-<ds:datastoreItem xmlns:ds="http://schemas.openxmlformats.org/officeDocument/2006/customXml" ds:itemID="{E7C6EA96-F003-40BE-AC7B-4DC75AD0794E}">
+<ds:datastoreItem xmlns:ds="http://schemas.openxmlformats.org/officeDocument/2006/customXml" ds:itemID="{F6638418-53D0-4EAC-A423-C77E73B3ACFD}">
   <ds:schemaRefs>
     <ds:schemaRef ds:uri="http://schemas.openxmlformats.org/officeDocument/2006/bibliography"/>
   </ds:schemaRefs>

</xml_diff>